<commit_message>
Se completó el plan de pruebas para componentes interfaz consultas Usuario
</commit_message>
<xml_diff>
--- a/Documentación/Planes de Pruebas/AplicaciónUsuario/Plan de pruebas para componentes.docx
+++ b/Documentación/Planes de Pruebas/AplicaciónUsuario/Plan de pruebas para componentes.docx
@@ -1,29 +1,29 @@
 
 <file path=word/document.xml><?xml version="1.0" encoding="utf-8"?>
-<w:document xmlns:wpc="http://schemas.microsoft.com/office/word/2010/wordprocessingCanvas" xmlns:mc="http://schemas.openxmlformats.org/markup-compatibility/2006" xmlns:o="urn:schemas-microsoft-com:office:office" xmlns:r="http://schemas.openxmlformats.org/officeDocument/2006/relationships" xmlns:m="http://schemas.openxmlformats.org/officeDocument/2006/math" xmlns:v="urn:schemas-microsoft-com:vml" xmlns:wp14="http://schemas.microsoft.com/office/word/2010/wordprocessingDrawing" xmlns:wp="http://schemas.openxmlformats.org/drawingml/2006/wordprocessingDrawing" xmlns:w10="urn:schemas-microsoft-com:office:word" xmlns:w="http://schemas.openxmlformats.org/wordprocessingml/2006/main" xmlns:w14="http://schemas.microsoft.com/office/word/2010/wordml" xmlns:wpg="http://schemas.microsoft.com/office/word/2010/wordprocessingGroup" xmlns:wpi="http://schemas.microsoft.com/office/word/2010/wordprocessingInk" xmlns:wne="http://schemas.microsoft.com/office/word/2006/wordml" xmlns:wps="http://schemas.microsoft.com/office/word/2010/wordprocessingShape" mc:Ignorable="w14 wp14">
+<w:document xmlns:wpc="http://schemas.microsoft.com/office/word/2010/wordprocessingCanvas" xmlns:cx="http://schemas.microsoft.com/office/drawing/2014/chartex" xmlns:cx1="http://schemas.microsoft.com/office/drawing/2015/9/8/chartex" xmlns:cx2="http://schemas.microsoft.com/office/drawing/2015/10/21/chartex" xmlns:cx3="http://schemas.microsoft.com/office/drawing/2016/5/9/chartex" xmlns:cx4="http://schemas.microsoft.com/office/drawing/2016/5/10/chartex" xmlns:cx5="http://schemas.microsoft.com/office/drawing/2016/5/11/chartex" xmlns:cx6="http://schemas.microsoft.com/office/drawing/2016/5/12/chartex" xmlns:cx7="http://schemas.microsoft.com/office/drawing/2016/5/13/chartex" xmlns:cx8="http://schemas.microsoft.com/office/drawing/2016/5/14/chartex" xmlns:mc="http://schemas.openxmlformats.org/markup-compatibility/2006" xmlns:aink="http://schemas.microsoft.com/office/drawing/2016/ink" xmlns:am3d="http://schemas.microsoft.com/office/drawing/2017/model3d" xmlns:o="urn:schemas-microsoft-com:office:office" xmlns:r="http://schemas.openxmlformats.org/officeDocument/2006/relationships" xmlns:m="http://schemas.openxmlformats.org/officeDocument/2006/math" xmlns:v="urn:schemas-microsoft-com:vml" xmlns:wp14="http://schemas.microsoft.com/office/word/2010/wordprocessingDrawing" xmlns:wp="http://schemas.openxmlformats.org/drawingml/2006/wordprocessingDrawing" xmlns:w10="urn:schemas-microsoft-com:office:word" xmlns:w="http://schemas.openxmlformats.org/wordprocessingml/2006/main" xmlns:w14="http://schemas.microsoft.com/office/word/2010/wordml" xmlns:w15="http://schemas.microsoft.com/office/word/2012/wordml" xmlns:w16cid="http://schemas.microsoft.com/office/word/2016/wordml/cid" xmlns:w16se="http://schemas.microsoft.com/office/word/2015/wordml/symex" xmlns:wpg="http://schemas.microsoft.com/office/word/2010/wordprocessingGroup" xmlns:wpi="http://schemas.microsoft.com/office/word/2010/wordprocessingInk" xmlns:wne="http://schemas.microsoft.com/office/word/2006/wordml" xmlns:wps="http://schemas.microsoft.com/office/word/2010/wordprocessingShape" mc:Ignorable="w14 w15 w16se w16cid wp14">
   <w:body>
     <w:tbl>
       <w:tblPr>
-        <w:tblStyle w:val="GridTable4Accent5"/>
+        <w:tblStyle w:val="Tablaconcuadrcula4-nfasis51"/>
         <w:tblpPr w:leftFromText="141" w:rightFromText="141" w:vertAnchor="page" w:horzAnchor="margin" w:tblpY="2176"/>
         <w:tblW w:w="0" w:type="auto"/>
         <w:tblLook w:val="04A0" w:firstRow="1" w:lastRow="0" w:firstColumn="1" w:lastColumn="0" w:noHBand="0" w:noVBand="1"/>
       </w:tblPr>
       <w:tblGrid>
-        <w:gridCol w:w="1984"/>
-        <w:gridCol w:w="2253"/>
-        <w:gridCol w:w="2473"/>
-        <w:gridCol w:w="2118"/>
+        <w:gridCol w:w="2952"/>
+        <w:gridCol w:w="3352"/>
+        <w:gridCol w:w="3680"/>
+        <w:gridCol w:w="3151"/>
       </w:tblGrid>
       <w:tr>
         <w:trPr>
           <w:cnfStyle w:val="100000000000" w:firstRow="1" w:lastRow="0" w:firstColumn="0" w:lastColumn="0" w:oddVBand="0" w:evenVBand="0" w:oddHBand="0" w:evenHBand="0" w:firstRowFirstColumn="0" w:firstRowLastColumn="0" w:lastRowFirstColumn="0" w:lastRowLastColumn="0"/>
-          <w:trHeight w:val="333"/>
+          <w:trHeight w:val="429"/>
         </w:trPr>
         <w:tc>
           <w:tcPr>
             <w:cnfStyle w:val="001000000000" w:firstRow="0" w:lastRow="0" w:firstColumn="1" w:lastColumn="0" w:oddVBand="0" w:evenVBand="0" w:oddHBand="0" w:evenHBand="0" w:firstRowFirstColumn="0" w:firstRowLastColumn="0" w:lastRowFirstColumn="0" w:lastRowLastColumn="0"/>
-            <w:tcW w:w="1924" w:type="dxa"/>
+            <w:tcW w:w="2892" w:type="dxa"/>
           </w:tcPr>
           <w:p>
             <w:pPr>
@@ -46,7 +46,7 @@
         </w:tc>
         <w:tc>
           <w:tcPr>
-            <w:tcW w:w="2213" w:type="dxa"/>
+            <w:tcW w:w="3312" w:type="dxa"/>
           </w:tcPr>
           <w:p>
             <w:pPr>
@@ -70,7 +70,7 @@
         </w:tc>
         <w:tc>
           <w:tcPr>
-            <w:tcW w:w="2433" w:type="dxa"/>
+            <w:tcW w:w="3640" w:type="dxa"/>
           </w:tcPr>
           <w:p>
             <w:pPr>
@@ -94,7 +94,7 @@
         </w:tc>
         <w:tc>
           <w:tcPr>
-            <w:tcW w:w="2058" w:type="dxa"/>
+            <w:tcW w:w="3091" w:type="dxa"/>
           </w:tcPr>
           <w:p>
             <w:pPr>
@@ -120,12 +120,12 @@
       <w:tr>
         <w:trPr>
           <w:cnfStyle w:val="000000100000" w:firstRow="0" w:lastRow="0" w:firstColumn="0" w:lastColumn="0" w:oddVBand="0" w:evenVBand="0" w:oddHBand="1" w:evenHBand="0" w:firstRowFirstColumn="0" w:firstRowLastColumn="0" w:lastRowFirstColumn="0" w:lastRowLastColumn="0"/>
-          <w:trHeight w:val="333"/>
+          <w:trHeight w:val="429"/>
         </w:trPr>
         <w:tc>
           <w:tcPr>
             <w:cnfStyle w:val="001000000000" w:firstRow="0" w:lastRow="0" w:firstColumn="1" w:lastColumn="0" w:oddVBand="0" w:evenVBand="0" w:oddHBand="0" w:evenHBand="0" w:firstRowFirstColumn="0" w:firstRowLastColumn="0" w:lastRowFirstColumn="0" w:lastRowLastColumn="0"/>
-            <w:tcW w:w="1924" w:type="dxa"/>
+            <w:tcW w:w="2892" w:type="dxa"/>
           </w:tcPr>
           <w:p>
             <w:pPr>
@@ -148,7 +148,7 @@
         </w:tc>
         <w:tc>
           <w:tcPr>
-            <w:tcW w:w="2213" w:type="dxa"/>
+            <w:tcW w:w="3312" w:type="dxa"/>
           </w:tcPr>
           <w:p>
             <w:pPr>
@@ -172,7 +172,7 @@
         </w:tc>
         <w:tc>
           <w:tcPr>
-            <w:tcW w:w="2433" w:type="dxa"/>
+            <w:tcW w:w="3640" w:type="dxa"/>
           </w:tcPr>
           <w:p>
             <w:pPr>
@@ -204,7 +204,7 @@
         </w:tc>
         <w:tc>
           <w:tcPr>
-            <w:tcW w:w="2058" w:type="dxa"/>
+            <w:tcW w:w="3091" w:type="dxa"/>
           </w:tcPr>
           <w:p>
             <w:pPr>
@@ -230,19 +230,19 @@
     </w:tbl>
     <w:tbl>
       <w:tblPr>
-        <w:tblStyle w:val="GridTable4Accent5"/>
+        <w:tblStyle w:val="Tablaconcuadrcula4-nfasis51"/>
         <w:tblpPr w:leftFromText="141" w:rightFromText="141" w:vertAnchor="text" w:horzAnchor="margin" w:tblpXSpec="center" w:tblpY="3024"/>
         <w:tblW w:w="10845" w:type="dxa"/>
         <w:tblLook w:val="04A0" w:firstRow="1" w:lastRow="0" w:firstColumn="1" w:lastColumn="0" w:noHBand="0" w:noVBand="1"/>
       </w:tblPr>
       <w:tblGrid>
-        <w:gridCol w:w="1714"/>
-        <w:gridCol w:w="2624"/>
-        <w:gridCol w:w="619"/>
-        <w:gridCol w:w="2051"/>
-        <w:gridCol w:w="75"/>
-        <w:gridCol w:w="790"/>
-        <w:gridCol w:w="2972"/>
+        <w:gridCol w:w="1706"/>
+        <w:gridCol w:w="1834"/>
+        <w:gridCol w:w="904"/>
+        <w:gridCol w:w="5447"/>
+        <w:gridCol w:w="76"/>
+        <w:gridCol w:w="785"/>
+        <w:gridCol w:w="2570"/>
       </w:tblGrid>
       <w:tr>
         <w:trPr>
@@ -649,6 +649,7 @@
               <w:jc w:val="center"/>
             </w:pPr>
             <w:r>
+              <w:lastRenderedPageBreak/>
               <w:t>1</w:t>
             </w:r>
           </w:p>
@@ -662,15 +663,7 @@
               <w:cnfStyle w:val="000000100000" w:firstRow="0" w:lastRow="0" w:firstColumn="0" w:lastColumn="0" w:oddVBand="0" w:evenVBand="0" w:oddHBand="1" w:evenHBand="0" w:firstRowFirstColumn="0" w:firstRowLastColumn="0" w:lastRowFirstColumn="0" w:lastRowLastColumn="0"/>
             </w:pPr>
             <w:r>
-              <w:t xml:space="preserve">Mandar a la interfaz de configuración al hacer </w:t>
-            </w:r>
-            <w:proofErr w:type="spellStart"/>
-            <w:r>
-              <w:t>click</w:t>
-            </w:r>
-            <w:proofErr w:type="spellEnd"/>
-            <w:r>
-              <w:t xml:space="preserve"> en el botón Configuración.</w:t>
+              <w:t>Mostrar en la tabla los datos correspondientes al registro solicitado.</w:t>
             </w:r>
           </w:p>
         </w:tc>
@@ -681,9 +674,55 @@
           </w:tcPr>
           <w:p>
             <w:pPr>
-              <w:jc w:val="center"/>
               <w:cnfStyle w:val="000000100000" w:firstRow="0" w:lastRow="0" w:firstColumn="0" w:lastColumn="0" w:oddVBand="0" w:evenVBand="0" w:oddHBand="1" w:evenHBand="0" w:firstRowFirstColumn="0" w:firstRowLastColumn="0" w:lastRowFirstColumn="0" w:lastRowLastColumn="0"/>
             </w:pPr>
+            <w:r>
+              <w:rPr>
+                <w:noProof/>
+              </w:rPr>
+              <w:drawing>
+                <wp:inline distT="0" distB="0" distL="0" distR="0" wp14:anchorId="3B5BD9E1" wp14:editId="1205F9B1">
+                  <wp:extent cx="3876675" cy="2758404"/>
+                  <wp:effectExtent l="0" t="0" r="0" b="4445"/>
+                  <wp:docPr id="1" name="Imagen 1"/>
+                  <wp:cNvGraphicFramePr>
+                    <a:graphicFrameLocks xmlns:a="http://schemas.openxmlformats.org/drawingml/2006/main" noChangeAspect="1"/>
+                  </wp:cNvGraphicFramePr>
+                  <a:graphic xmlns:a="http://schemas.openxmlformats.org/drawingml/2006/main">
+                    <a:graphicData uri="http://schemas.openxmlformats.org/drawingml/2006/picture">
+                      <pic:pic xmlns:pic="http://schemas.openxmlformats.org/drawingml/2006/picture">
+                        <pic:nvPicPr>
+                          <pic:cNvPr id="1" name=""/>
+                          <pic:cNvPicPr/>
+                        </pic:nvPicPr>
+                        <pic:blipFill rotWithShape="1">
+                          <a:blip r:embed="rId6"/>
+                          <a:srcRect l="10083" t="736" r="18094" b="8370"/>
+                          <a:stretch/>
+                        </pic:blipFill>
+                        <pic:spPr bwMode="auto">
+                          <a:xfrm>
+                            <a:off x="0" y="0"/>
+                            <a:ext cx="3898340" cy="2773819"/>
+                          </a:xfrm>
+                          <a:prstGeom prst="rect">
+                            <a:avLst/>
+                          </a:prstGeom>
+                          <a:ln>
+                            <a:noFill/>
+                          </a:ln>
+                          <a:extLst>
+                            <a:ext uri="{53640926-AAD7-44D8-BBD7-CCE9431645EC}">
+                              <a14:shadowObscured xmlns:a14="http://schemas.microsoft.com/office/drawing/2010/main"/>
+                            </a:ext>
+                          </a:extLst>
+                        </pic:spPr>
+                      </pic:pic>
+                    </a:graphicData>
+                  </a:graphic>
+                </wp:inline>
+              </w:drawing>
+            </w:r>
           </w:p>
         </w:tc>
         <w:tc>
@@ -693,14 +732,7 @@
           </w:tcPr>
           <w:p>
             <w:pPr>
-              <w:jc w:val="center"/>
               <w:cnfStyle w:val="000000100000" w:firstRow="0" w:lastRow="0" w:firstColumn="0" w:lastColumn="0" w:oddVBand="0" w:evenVBand="0" w:oddHBand="1" w:evenHBand="0" w:firstRowFirstColumn="0" w:firstRowLastColumn="0" w:lastRowFirstColumn="0" w:lastRowLastColumn="0"/>
-              <w:rPr>
-                <w:rFonts w:ascii="Arial" w:hAnsi="Arial" w:cs="Arial"/>
-                <w:b/>
-                <w:color w:val="2E74B5" w:themeColor="accent5" w:themeShade="BF"/>
-                <w:sz w:val="24"/>
-              </w:rPr>
             </w:pPr>
           </w:p>
         </w:tc>
@@ -710,14 +742,7 @@
           </w:tcPr>
           <w:p>
             <w:pPr>
-              <w:jc w:val="center"/>
               <w:cnfStyle w:val="000000100000" w:firstRow="0" w:lastRow="0" w:firstColumn="0" w:lastColumn="0" w:oddVBand="0" w:evenVBand="0" w:oddHBand="1" w:evenHBand="0" w:firstRowFirstColumn="0" w:firstRowLastColumn="0" w:lastRowFirstColumn="0" w:lastRowLastColumn="0"/>
-              <w:rPr>
-                <w:rFonts w:ascii="Arial" w:hAnsi="Arial" w:cs="Arial"/>
-                <w:b/>
-                <w:color w:val="2E74B5" w:themeColor="accent5" w:themeShade="BF"/>
-                <w:sz w:val="24"/>
-              </w:rPr>
             </w:pPr>
           </w:p>
         </w:tc>
@@ -736,6 +761,7 @@
               <w:jc w:val="center"/>
             </w:pPr>
             <w:r>
+              <w:lastRenderedPageBreak/>
               <w:t>2</w:t>
             </w:r>
           </w:p>
@@ -749,7 +775,7 @@
               <w:cnfStyle w:val="000000000000" w:firstRow="0" w:lastRow="0" w:firstColumn="0" w:lastColumn="0" w:oddVBand="0" w:evenVBand="0" w:oddHBand="0" w:evenHBand="0" w:firstRowFirstColumn="0" w:firstRowLastColumn="0" w:lastRowFirstColumn="0" w:lastRowLastColumn="0"/>
             </w:pPr>
             <w:r>
-              <w:t>Mostrar en la tabla los datos correspondientes al registro solicitado.</w:t>
+              <w:t>Poder seleccionar datos de la tabla(filas).</w:t>
             </w:r>
           </w:p>
         </w:tc>
@@ -762,6 +788,53 @@
             <w:pPr>
               <w:cnfStyle w:val="000000000000" w:firstRow="0" w:lastRow="0" w:firstColumn="0" w:lastColumn="0" w:oddVBand="0" w:evenVBand="0" w:oddHBand="0" w:evenHBand="0" w:firstRowFirstColumn="0" w:firstRowLastColumn="0" w:lastRowFirstColumn="0" w:lastRowLastColumn="0"/>
             </w:pPr>
+            <w:r>
+              <w:rPr>
+                <w:noProof/>
+              </w:rPr>
+              <w:drawing>
+                <wp:inline distT="0" distB="0" distL="0" distR="0" wp14:anchorId="07D10B9A" wp14:editId="7B621292">
+                  <wp:extent cx="3845571" cy="3657600"/>
+                  <wp:effectExtent l="0" t="0" r="2540" b="0"/>
+                  <wp:docPr id="2" name="Imagen 2"/>
+                  <wp:cNvGraphicFramePr>
+                    <a:graphicFrameLocks xmlns:a="http://schemas.openxmlformats.org/drawingml/2006/main" noChangeAspect="1"/>
+                  </wp:cNvGraphicFramePr>
+                  <a:graphic xmlns:a="http://schemas.openxmlformats.org/drawingml/2006/main">
+                    <a:graphicData uri="http://schemas.openxmlformats.org/drawingml/2006/picture">
+                      <pic:pic xmlns:pic="http://schemas.openxmlformats.org/drawingml/2006/picture">
+                        <pic:nvPicPr>
+                          <pic:cNvPr id="1" name=""/>
+                          <pic:cNvPicPr/>
+                        </pic:nvPicPr>
+                        <pic:blipFill rotWithShape="1">
+                          <a:blip r:embed="rId7"/>
+                          <a:srcRect l="9438" r="18202" b="6675"/>
+                          <a:stretch/>
+                        </pic:blipFill>
+                        <pic:spPr bwMode="auto">
+                          <a:xfrm>
+                            <a:off x="0" y="0"/>
+                            <a:ext cx="3857880" cy="3669307"/>
+                          </a:xfrm>
+                          <a:prstGeom prst="rect">
+                            <a:avLst/>
+                          </a:prstGeom>
+                          <a:ln>
+                            <a:noFill/>
+                          </a:ln>
+                          <a:extLst>
+                            <a:ext uri="{53640926-AAD7-44D8-BBD7-CCE9431645EC}">
+                              <a14:shadowObscured xmlns:a14="http://schemas.microsoft.com/office/drawing/2010/main"/>
+                            </a:ext>
+                          </a:extLst>
+                        </pic:spPr>
+                      </pic:pic>
+                    </a:graphicData>
+                  </a:graphic>
+                </wp:inline>
+              </w:drawing>
+            </w:r>
           </w:p>
         </w:tc>
         <w:tc>
@@ -786,84 +859,23 @@
           </w:p>
         </w:tc>
       </w:tr>
-      <w:tr>
-        <w:trPr>
-          <w:cnfStyle w:val="000000100000" w:firstRow="0" w:lastRow="0" w:firstColumn="0" w:lastColumn="0" w:oddVBand="0" w:evenVBand="0" w:oddHBand="1" w:evenHBand="0" w:firstRowFirstColumn="0" w:firstRowLastColumn="0" w:lastRowFirstColumn="0" w:lastRowLastColumn="0"/>
-          <w:trHeight w:val="361"/>
-        </w:trPr>
-        <w:tc>
-          <w:tcPr>
-            <w:cnfStyle w:val="001000000000" w:firstRow="0" w:lastRow="0" w:firstColumn="1" w:lastColumn="0" w:oddVBand="0" w:evenVBand="0" w:oddHBand="0" w:evenHBand="0" w:firstRowFirstColumn="0" w:firstRowLastColumn="0" w:lastRowFirstColumn="0" w:lastRowLastColumn="0"/>
-            <w:tcW w:w="1654" w:type="dxa"/>
-          </w:tcPr>
-          <w:p>
-            <w:pPr>
-              <w:jc w:val="center"/>
-            </w:pPr>
-            <w:r>
-              <w:t>3</w:t>
-            </w:r>
-          </w:p>
-        </w:tc>
-        <w:tc>
-          <w:tcPr>
-            <w:tcW w:w="2584" w:type="dxa"/>
-          </w:tcPr>
-          <w:p>
-            <w:pPr>
-              <w:cnfStyle w:val="000000100000" w:firstRow="0" w:lastRow="0" w:firstColumn="0" w:lastColumn="0" w:oddVBand="0" w:evenVBand="0" w:oddHBand="1" w:evenHBand="0" w:firstRowFirstColumn="0" w:firstRowLastColumn="0" w:lastRowFirstColumn="0" w:lastRowLastColumn="0"/>
-            </w:pPr>
-            <w:r>
-              <w:t>Poder seleccionar datos de la tabla(filas).</w:t>
-            </w:r>
-            <w:bookmarkStart w:id="0" w:name="_GoBack"/>
-            <w:bookmarkEnd w:id="0"/>
-          </w:p>
-        </w:tc>
-        <w:tc>
-          <w:tcPr>
-            <w:tcW w:w="2630" w:type="dxa"/>
-            <w:gridSpan w:val="2"/>
-          </w:tcPr>
-          <w:p>
-            <w:pPr>
-              <w:cnfStyle w:val="000000100000" w:firstRow="0" w:lastRow="0" w:firstColumn="0" w:lastColumn="0" w:oddVBand="0" w:evenVBand="0" w:oddHBand="1" w:evenHBand="0" w:firstRowFirstColumn="0" w:firstRowLastColumn="0" w:lastRowFirstColumn="0" w:lastRowLastColumn="0"/>
-            </w:pPr>
-          </w:p>
-        </w:tc>
-        <w:tc>
-          <w:tcPr>
-            <w:tcW w:w="825" w:type="dxa"/>
-            <w:gridSpan w:val="2"/>
-          </w:tcPr>
-          <w:p>
-            <w:pPr>
-              <w:cnfStyle w:val="000000100000" w:firstRow="0" w:lastRow="0" w:firstColumn="0" w:lastColumn="0" w:oddVBand="0" w:evenVBand="0" w:oddHBand="1" w:evenHBand="0" w:firstRowFirstColumn="0" w:firstRowLastColumn="0" w:lastRowFirstColumn="0" w:lastRowLastColumn="0"/>
-            </w:pPr>
-          </w:p>
-        </w:tc>
-        <w:tc>
-          <w:tcPr>
-            <w:tcW w:w="2912" w:type="dxa"/>
-          </w:tcPr>
-          <w:p>
-            <w:pPr>
-              <w:cnfStyle w:val="000000100000" w:firstRow="0" w:lastRow="0" w:firstColumn="0" w:lastColumn="0" w:oddVBand="0" w:evenVBand="0" w:oddHBand="1" w:evenHBand="0" w:firstRowFirstColumn="0" w:firstRowLastColumn="0" w:lastRowFirstColumn="0" w:lastRowLastColumn="0"/>
-            </w:pPr>
-          </w:p>
-        </w:tc>
-      </w:tr>
     </w:tbl>
-    <w:p/>
+    <w:p>
+      <w:r>
+        <w:t>}</w:t>
+      </w:r>
+      <w:bookmarkStart w:id="0" w:name="_GoBack"/>
+      <w:bookmarkEnd w:id="0"/>
+    </w:p>
     <w:sectPr>
-      <w:headerReference w:type="even" r:id="rId7"/>
-      <w:headerReference w:type="default" r:id="rId8"/>
-      <w:footerReference w:type="even" r:id="rId9"/>
-      <w:footerReference w:type="default" r:id="rId10"/>
-      <w:headerReference w:type="first" r:id="rId11"/>
-      <w:footerReference w:type="first" r:id="rId12"/>
-      <w:pgSz w:w="12240" w:h="15840"/>
-      <w:pgMar w:top="1417" w:right="1701" w:bottom="1417" w:left="1701" w:header="708" w:footer="708" w:gutter="0"/>
+      <w:headerReference w:type="even" r:id="rId8"/>
+      <w:headerReference w:type="default" r:id="rId9"/>
+      <w:footerReference w:type="even" r:id="rId10"/>
+      <w:footerReference w:type="default" r:id="rId11"/>
+      <w:headerReference w:type="first" r:id="rId12"/>
+      <w:footerReference w:type="first" r:id="rId13"/>
+      <w:pgSz w:w="15840" w:h="12240" w:orient="landscape"/>
+      <w:pgMar w:top="1701" w:right="1417" w:bottom="1701" w:left="1417" w:header="708" w:footer="708" w:gutter="0"/>
       <w:cols w:space="708"/>
       <w:docGrid w:linePitch="360"/>
     </w:sectPr>
@@ -872,7 +884,7 @@
 </file>
 
 <file path=word/endnotes.xml><?xml version="1.0" encoding="utf-8"?>
-<w:endnotes xmlns:wpc="http://schemas.microsoft.com/office/word/2010/wordprocessingCanvas" xmlns:mc="http://schemas.openxmlformats.org/markup-compatibility/2006" xmlns:o="urn:schemas-microsoft-com:office:office" xmlns:r="http://schemas.openxmlformats.org/officeDocument/2006/relationships" xmlns:m="http://schemas.openxmlformats.org/officeDocument/2006/math" xmlns:v="urn:schemas-microsoft-com:vml" xmlns:wp14="http://schemas.microsoft.com/office/word/2010/wordprocessingDrawing" xmlns:wp="http://schemas.openxmlformats.org/drawingml/2006/wordprocessingDrawing" xmlns:w10="urn:schemas-microsoft-com:office:word" xmlns:w="http://schemas.openxmlformats.org/wordprocessingml/2006/main" xmlns:w14="http://schemas.microsoft.com/office/word/2010/wordml" xmlns:wpg="http://schemas.microsoft.com/office/word/2010/wordprocessingGroup" xmlns:wpi="http://schemas.microsoft.com/office/word/2010/wordprocessingInk" xmlns:wne="http://schemas.microsoft.com/office/word/2006/wordml" xmlns:wps="http://schemas.microsoft.com/office/word/2010/wordprocessingShape" mc:Ignorable="w14 wp14">
+<w:endnotes xmlns:wpc="http://schemas.microsoft.com/office/word/2010/wordprocessingCanvas" xmlns:cx="http://schemas.microsoft.com/office/drawing/2014/chartex" xmlns:cx1="http://schemas.microsoft.com/office/drawing/2015/9/8/chartex" xmlns:cx2="http://schemas.microsoft.com/office/drawing/2015/10/21/chartex" xmlns:cx3="http://schemas.microsoft.com/office/drawing/2016/5/9/chartex" xmlns:cx4="http://schemas.microsoft.com/office/drawing/2016/5/10/chartex" xmlns:cx5="http://schemas.microsoft.com/office/drawing/2016/5/11/chartex" xmlns:cx6="http://schemas.microsoft.com/office/drawing/2016/5/12/chartex" xmlns:cx7="http://schemas.microsoft.com/office/drawing/2016/5/13/chartex" xmlns:cx8="http://schemas.microsoft.com/office/drawing/2016/5/14/chartex" xmlns:mc="http://schemas.openxmlformats.org/markup-compatibility/2006" xmlns:aink="http://schemas.microsoft.com/office/drawing/2016/ink" xmlns:am3d="http://schemas.microsoft.com/office/drawing/2017/model3d" xmlns:o="urn:schemas-microsoft-com:office:office" xmlns:r="http://schemas.openxmlformats.org/officeDocument/2006/relationships" xmlns:m="http://schemas.openxmlformats.org/officeDocument/2006/math" xmlns:v="urn:schemas-microsoft-com:vml" xmlns:wp14="http://schemas.microsoft.com/office/word/2010/wordprocessingDrawing" xmlns:wp="http://schemas.openxmlformats.org/drawingml/2006/wordprocessingDrawing" xmlns:w10="urn:schemas-microsoft-com:office:word" xmlns:w="http://schemas.openxmlformats.org/wordprocessingml/2006/main" xmlns:w14="http://schemas.microsoft.com/office/word/2010/wordml" xmlns:w15="http://schemas.microsoft.com/office/word/2012/wordml" xmlns:w16cid="http://schemas.microsoft.com/office/word/2016/wordml/cid" xmlns:w16se="http://schemas.microsoft.com/office/word/2015/wordml/symex" xmlns:wpg="http://schemas.microsoft.com/office/word/2010/wordprocessingGroup" xmlns:wpi="http://schemas.microsoft.com/office/word/2010/wordprocessingInk" xmlns:wne="http://schemas.microsoft.com/office/word/2006/wordml" xmlns:wps="http://schemas.microsoft.com/office/word/2010/wordprocessingShape" mc:Ignorable="w14 w15 w16se w16cid wp14">
   <w:endnote w:type="separator" w:id="-1">
     <w:p>
       <w:pPr>
@@ -897,7 +909,7 @@
 </file>
 
 <file path=word/footer1.xml><?xml version="1.0" encoding="utf-8"?>
-<w:ftr xmlns:wpc="http://schemas.microsoft.com/office/word/2010/wordprocessingCanvas" xmlns:mc="http://schemas.openxmlformats.org/markup-compatibility/2006" xmlns:o="urn:schemas-microsoft-com:office:office" xmlns:r="http://schemas.openxmlformats.org/officeDocument/2006/relationships" xmlns:m="http://schemas.openxmlformats.org/officeDocument/2006/math" xmlns:v="urn:schemas-microsoft-com:vml" xmlns:wp14="http://schemas.microsoft.com/office/word/2010/wordprocessingDrawing" xmlns:wp="http://schemas.openxmlformats.org/drawingml/2006/wordprocessingDrawing" xmlns:w10="urn:schemas-microsoft-com:office:word" xmlns:w="http://schemas.openxmlformats.org/wordprocessingml/2006/main" xmlns:w14="http://schemas.microsoft.com/office/word/2010/wordml" xmlns:wpg="http://schemas.microsoft.com/office/word/2010/wordprocessingGroup" xmlns:wpi="http://schemas.microsoft.com/office/word/2010/wordprocessingInk" xmlns:wne="http://schemas.microsoft.com/office/word/2006/wordml" xmlns:wps="http://schemas.microsoft.com/office/word/2010/wordprocessingShape" mc:Ignorable="w14 wp14">
+<w:ftr xmlns:wpc="http://schemas.microsoft.com/office/word/2010/wordprocessingCanvas" xmlns:cx="http://schemas.microsoft.com/office/drawing/2014/chartex" xmlns:cx1="http://schemas.microsoft.com/office/drawing/2015/9/8/chartex" xmlns:cx2="http://schemas.microsoft.com/office/drawing/2015/10/21/chartex" xmlns:cx3="http://schemas.microsoft.com/office/drawing/2016/5/9/chartex" xmlns:cx4="http://schemas.microsoft.com/office/drawing/2016/5/10/chartex" xmlns:cx5="http://schemas.microsoft.com/office/drawing/2016/5/11/chartex" xmlns:cx6="http://schemas.microsoft.com/office/drawing/2016/5/12/chartex" xmlns:cx7="http://schemas.microsoft.com/office/drawing/2016/5/13/chartex" xmlns:cx8="http://schemas.microsoft.com/office/drawing/2016/5/14/chartex" xmlns:mc="http://schemas.openxmlformats.org/markup-compatibility/2006" xmlns:aink="http://schemas.microsoft.com/office/drawing/2016/ink" xmlns:am3d="http://schemas.microsoft.com/office/drawing/2017/model3d" xmlns:o="urn:schemas-microsoft-com:office:office" xmlns:r="http://schemas.openxmlformats.org/officeDocument/2006/relationships" xmlns:m="http://schemas.openxmlformats.org/officeDocument/2006/math" xmlns:v="urn:schemas-microsoft-com:vml" xmlns:wp14="http://schemas.microsoft.com/office/word/2010/wordprocessingDrawing" xmlns:wp="http://schemas.openxmlformats.org/drawingml/2006/wordprocessingDrawing" xmlns:w10="urn:schemas-microsoft-com:office:word" xmlns:w="http://schemas.openxmlformats.org/wordprocessingml/2006/main" xmlns:w14="http://schemas.microsoft.com/office/word/2010/wordml" xmlns:w15="http://schemas.microsoft.com/office/word/2012/wordml" xmlns:w16cid="http://schemas.microsoft.com/office/word/2016/wordml/cid" xmlns:w16se="http://schemas.microsoft.com/office/word/2015/wordml/symex" xmlns:wpg="http://schemas.microsoft.com/office/word/2010/wordprocessingGroup" xmlns:wpi="http://schemas.microsoft.com/office/word/2010/wordprocessingInk" xmlns:wne="http://schemas.microsoft.com/office/word/2006/wordml" xmlns:wps="http://schemas.microsoft.com/office/word/2010/wordprocessingShape" mc:Ignorable="w14 w15 w16se w16cid wp14">
   <w:p>
     <w:pPr>
       <w:pStyle w:val="Piedepgina"/>
@@ -907,7 +919,7 @@
 </file>
 
 <file path=word/footer2.xml><?xml version="1.0" encoding="utf-8"?>
-<w:ftr xmlns:wpc="http://schemas.microsoft.com/office/word/2010/wordprocessingCanvas" xmlns:mc="http://schemas.openxmlformats.org/markup-compatibility/2006" xmlns:o="urn:schemas-microsoft-com:office:office" xmlns:r="http://schemas.openxmlformats.org/officeDocument/2006/relationships" xmlns:m="http://schemas.openxmlformats.org/officeDocument/2006/math" xmlns:v="urn:schemas-microsoft-com:vml" xmlns:wp14="http://schemas.microsoft.com/office/word/2010/wordprocessingDrawing" xmlns:wp="http://schemas.openxmlformats.org/drawingml/2006/wordprocessingDrawing" xmlns:w10="urn:schemas-microsoft-com:office:word" xmlns:w="http://schemas.openxmlformats.org/wordprocessingml/2006/main" xmlns:w14="http://schemas.microsoft.com/office/word/2010/wordml" xmlns:wpg="http://schemas.microsoft.com/office/word/2010/wordprocessingGroup" xmlns:wpi="http://schemas.microsoft.com/office/word/2010/wordprocessingInk" xmlns:wne="http://schemas.microsoft.com/office/word/2006/wordml" xmlns:wps="http://schemas.microsoft.com/office/word/2010/wordprocessingShape" mc:Ignorable="w14 wp14">
+<w:ftr xmlns:wpc="http://schemas.microsoft.com/office/word/2010/wordprocessingCanvas" xmlns:cx="http://schemas.microsoft.com/office/drawing/2014/chartex" xmlns:cx1="http://schemas.microsoft.com/office/drawing/2015/9/8/chartex" xmlns:cx2="http://schemas.microsoft.com/office/drawing/2015/10/21/chartex" xmlns:cx3="http://schemas.microsoft.com/office/drawing/2016/5/9/chartex" xmlns:cx4="http://schemas.microsoft.com/office/drawing/2016/5/10/chartex" xmlns:cx5="http://schemas.microsoft.com/office/drawing/2016/5/11/chartex" xmlns:cx6="http://schemas.microsoft.com/office/drawing/2016/5/12/chartex" xmlns:cx7="http://schemas.microsoft.com/office/drawing/2016/5/13/chartex" xmlns:cx8="http://schemas.microsoft.com/office/drawing/2016/5/14/chartex" xmlns:mc="http://schemas.openxmlformats.org/markup-compatibility/2006" xmlns:aink="http://schemas.microsoft.com/office/drawing/2016/ink" xmlns:am3d="http://schemas.microsoft.com/office/drawing/2017/model3d" xmlns:o="urn:schemas-microsoft-com:office:office" xmlns:r="http://schemas.openxmlformats.org/officeDocument/2006/relationships" xmlns:m="http://schemas.openxmlformats.org/officeDocument/2006/math" xmlns:v="urn:schemas-microsoft-com:vml" xmlns:wp14="http://schemas.microsoft.com/office/word/2010/wordprocessingDrawing" xmlns:wp="http://schemas.openxmlformats.org/drawingml/2006/wordprocessingDrawing" xmlns:w10="urn:schemas-microsoft-com:office:word" xmlns:w="http://schemas.openxmlformats.org/wordprocessingml/2006/main" xmlns:w14="http://schemas.microsoft.com/office/word/2010/wordml" xmlns:w15="http://schemas.microsoft.com/office/word/2012/wordml" xmlns:w16cid="http://schemas.microsoft.com/office/word/2016/wordml/cid" xmlns:w16se="http://schemas.microsoft.com/office/word/2015/wordml/symex" xmlns:wpg="http://schemas.microsoft.com/office/word/2010/wordprocessingGroup" xmlns:wpi="http://schemas.microsoft.com/office/word/2010/wordprocessingInk" xmlns:wne="http://schemas.microsoft.com/office/word/2006/wordml" xmlns:wps="http://schemas.microsoft.com/office/word/2010/wordprocessingShape" mc:Ignorable="w14 w15 w16se w16cid wp14">
   <w:p>
     <w:pPr>
       <w:pStyle w:val="Piedepgina"/>
@@ -917,7 +929,7 @@
 </file>
 
 <file path=word/footer3.xml><?xml version="1.0" encoding="utf-8"?>
-<w:ftr xmlns:wpc="http://schemas.microsoft.com/office/word/2010/wordprocessingCanvas" xmlns:mc="http://schemas.openxmlformats.org/markup-compatibility/2006" xmlns:o="urn:schemas-microsoft-com:office:office" xmlns:r="http://schemas.openxmlformats.org/officeDocument/2006/relationships" xmlns:m="http://schemas.openxmlformats.org/officeDocument/2006/math" xmlns:v="urn:schemas-microsoft-com:vml" xmlns:wp14="http://schemas.microsoft.com/office/word/2010/wordprocessingDrawing" xmlns:wp="http://schemas.openxmlformats.org/drawingml/2006/wordprocessingDrawing" xmlns:w10="urn:schemas-microsoft-com:office:word" xmlns:w="http://schemas.openxmlformats.org/wordprocessingml/2006/main" xmlns:w14="http://schemas.microsoft.com/office/word/2010/wordml" xmlns:wpg="http://schemas.microsoft.com/office/word/2010/wordprocessingGroup" xmlns:wpi="http://schemas.microsoft.com/office/word/2010/wordprocessingInk" xmlns:wne="http://schemas.microsoft.com/office/word/2006/wordml" xmlns:wps="http://schemas.microsoft.com/office/word/2010/wordprocessingShape" mc:Ignorable="w14 wp14">
+<w:ftr xmlns:wpc="http://schemas.microsoft.com/office/word/2010/wordprocessingCanvas" xmlns:cx="http://schemas.microsoft.com/office/drawing/2014/chartex" xmlns:cx1="http://schemas.microsoft.com/office/drawing/2015/9/8/chartex" xmlns:cx2="http://schemas.microsoft.com/office/drawing/2015/10/21/chartex" xmlns:cx3="http://schemas.microsoft.com/office/drawing/2016/5/9/chartex" xmlns:cx4="http://schemas.microsoft.com/office/drawing/2016/5/10/chartex" xmlns:cx5="http://schemas.microsoft.com/office/drawing/2016/5/11/chartex" xmlns:cx6="http://schemas.microsoft.com/office/drawing/2016/5/12/chartex" xmlns:cx7="http://schemas.microsoft.com/office/drawing/2016/5/13/chartex" xmlns:cx8="http://schemas.microsoft.com/office/drawing/2016/5/14/chartex" xmlns:mc="http://schemas.openxmlformats.org/markup-compatibility/2006" xmlns:aink="http://schemas.microsoft.com/office/drawing/2016/ink" xmlns:am3d="http://schemas.microsoft.com/office/drawing/2017/model3d" xmlns:o="urn:schemas-microsoft-com:office:office" xmlns:r="http://schemas.openxmlformats.org/officeDocument/2006/relationships" xmlns:m="http://schemas.openxmlformats.org/officeDocument/2006/math" xmlns:v="urn:schemas-microsoft-com:vml" xmlns:wp14="http://schemas.microsoft.com/office/word/2010/wordprocessingDrawing" xmlns:wp="http://schemas.openxmlformats.org/drawingml/2006/wordprocessingDrawing" xmlns:w10="urn:schemas-microsoft-com:office:word" xmlns:w="http://schemas.openxmlformats.org/wordprocessingml/2006/main" xmlns:w14="http://schemas.microsoft.com/office/word/2010/wordml" xmlns:w15="http://schemas.microsoft.com/office/word/2012/wordml" xmlns:w16cid="http://schemas.microsoft.com/office/word/2016/wordml/cid" xmlns:w16se="http://schemas.microsoft.com/office/word/2015/wordml/symex" xmlns:wpg="http://schemas.microsoft.com/office/word/2010/wordprocessingGroup" xmlns:wpi="http://schemas.microsoft.com/office/word/2010/wordprocessingInk" xmlns:wne="http://schemas.microsoft.com/office/word/2006/wordml" xmlns:wps="http://schemas.microsoft.com/office/word/2010/wordprocessingShape" mc:Ignorable="w14 w15 w16se w16cid wp14">
   <w:p>
     <w:pPr>
       <w:pStyle w:val="Piedepgina"/>
@@ -927,7 +939,7 @@
 </file>
 
 <file path=word/footnotes.xml><?xml version="1.0" encoding="utf-8"?>
-<w:footnotes xmlns:wpc="http://schemas.microsoft.com/office/word/2010/wordprocessingCanvas" xmlns:mc="http://schemas.openxmlformats.org/markup-compatibility/2006" xmlns:o="urn:schemas-microsoft-com:office:office" xmlns:r="http://schemas.openxmlformats.org/officeDocument/2006/relationships" xmlns:m="http://schemas.openxmlformats.org/officeDocument/2006/math" xmlns:v="urn:schemas-microsoft-com:vml" xmlns:wp14="http://schemas.microsoft.com/office/word/2010/wordprocessingDrawing" xmlns:wp="http://schemas.openxmlformats.org/drawingml/2006/wordprocessingDrawing" xmlns:w10="urn:schemas-microsoft-com:office:word" xmlns:w="http://schemas.openxmlformats.org/wordprocessingml/2006/main" xmlns:w14="http://schemas.microsoft.com/office/word/2010/wordml" xmlns:wpg="http://schemas.microsoft.com/office/word/2010/wordprocessingGroup" xmlns:wpi="http://schemas.microsoft.com/office/word/2010/wordprocessingInk" xmlns:wne="http://schemas.microsoft.com/office/word/2006/wordml" xmlns:wps="http://schemas.microsoft.com/office/word/2010/wordprocessingShape" mc:Ignorable="w14 wp14">
+<w:footnotes xmlns:wpc="http://schemas.microsoft.com/office/word/2010/wordprocessingCanvas" xmlns:cx="http://schemas.microsoft.com/office/drawing/2014/chartex" xmlns:cx1="http://schemas.microsoft.com/office/drawing/2015/9/8/chartex" xmlns:cx2="http://schemas.microsoft.com/office/drawing/2015/10/21/chartex" xmlns:cx3="http://schemas.microsoft.com/office/drawing/2016/5/9/chartex" xmlns:cx4="http://schemas.microsoft.com/office/drawing/2016/5/10/chartex" xmlns:cx5="http://schemas.microsoft.com/office/drawing/2016/5/11/chartex" xmlns:cx6="http://schemas.microsoft.com/office/drawing/2016/5/12/chartex" xmlns:cx7="http://schemas.microsoft.com/office/drawing/2016/5/13/chartex" xmlns:cx8="http://schemas.microsoft.com/office/drawing/2016/5/14/chartex" xmlns:mc="http://schemas.openxmlformats.org/markup-compatibility/2006" xmlns:aink="http://schemas.microsoft.com/office/drawing/2016/ink" xmlns:am3d="http://schemas.microsoft.com/office/drawing/2017/model3d" xmlns:o="urn:schemas-microsoft-com:office:office" xmlns:r="http://schemas.openxmlformats.org/officeDocument/2006/relationships" xmlns:m="http://schemas.openxmlformats.org/officeDocument/2006/math" xmlns:v="urn:schemas-microsoft-com:vml" xmlns:wp14="http://schemas.microsoft.com/office/word/2010/wordprocessingDrawing" xmlns:wp="http://schemas.openxmlformats.org/drawingml/2006/wordprocessingDrawing" xmlns:w10="urn:schemas-microsoft-com:office:word" xmlns:w="http://schemas.openxmlformats.org/wordprocessingml/2006/main" xmlns:w14="http://schemas.microsoft.com/office/word/2010/wordml" xmlns:w15="http://schemas.microsoft.com/office/word/2012/wordml" xmlns:w16cid="http://schemas.microsoft.com/office/word/2016/wordml/cid" xmlns:w16se="http://schemas.microsoft.com/office/word/2015/wordml/symex" xmlns:wpg="http://schemas.microsoft.com/office/word/2010/wordprocessingGroup" xmlns:wpi="http://schemas.microsoft.com/office/word/2010/wordprocessingInk" xmlns:wne="http://schemas.microsoft.com/office/word/2006/wordml" xmlns:wps="http://schemas.microsoft.com/office/word/2010/wordprocessingShape" mc:Ignorable="w14 w15 w16se w16cid wp14">
   <w:footnote w:type="separator" w:id="-1">
     <w:p>
       <w:pPr>
@@ -952,7 +964,7 @@
 </file>
 
 <file path=word/header1.xml><?xml version="1.0" encoding="utf-8"?>
-<w:hdr xmlns:wpc="http://schemas.microsoft.com/office/word/2010/wordprocessingCanvas" xmlns:mc="http://schemas.openxmlformats.org/markup-compatibility/2006" xmlns:o="urn:schemas-microsoft-com:office:office" xmlns:r="http://schemas.openxmlformats.org/officeDocument/2006/relationships" xmlns:m="http://schemas.openxmlformats.org/officeDocument/2006/math" xmlns:v="urn:schemas-microsoft-com:vml" xmlns:wp14="http://schemas.microsoft.com/office/word/2010/wordprocessingDrawing" xmlns:wp="http://schemas.openxmlformats.org/drawingml/2006/wordprocessingDrawing" xmlns:w10="urn:schemas-microsoft-com:office:word" xmlns:w="http://schemas.openxmlformats.org/wordprocessingml/2006/main" xmlns:w14="http://schemas.microsoft.com/office/word/2010/wordml" xmlns:wpg="http://schemas.microsoft.com/office/word/2010/wordprocessingGroup" xmlns:wpi="http://schemas.microsoft.com/office/word/2010/wordprocessingInk" xmlns:wne="http://schemas.microsoft.com/office/word/2006/wordml" xmlns:wps="http://schemas.microsoft.com/office/word/2010/wordprocessingShape" mc:Ignorable="w14 wp14">
+<w:hdr xmlns:wpc="http://schemas.microsoft.com/office/word/2010/wordprocessingCanvas" xmlns:cx="http://schemas.microsoft.com/office/drawing/2014/chartex" xmlns:cx1="http://schemas.microsoft.com/office/drawing/2015/9/8/chartex" xmlns:cx2="http://schemas.microsoft.com/office/drawing/2015/10/21/chartex" xmlns:cx3="http://schemas.microsoft.com/office/drawing/2016/5/9/chartex" xmlns:cx4="http://schemas.microsoft.com/office/drawing/2016/5/10/chartex" xmlns:cx5="http://schemas.microsoft.com/office/drawing/2016/5/11/chartex" xmlns:cx6="http://schemas.microsoft.com/office/drawing/2016/5/12/chartex" xmlns:cx7="http://schemas.microsoft.com/office/drawing/2016/5/13/chartex" xmlns:cx8="http://schemas.microsoft.com/office/drawing/2016/5/14/chartex" xmlns:mc="http://schemas.openxmlformats.org/markup-compatibility/2006" xmlns:aink="http://schemas.microsoft.com/office/drawing/2016/ink" xmlns:am3d="http://schemas.microsoft.com/office/drawing/2017/model3d" xmlns:o="urn:schemas-microsoft-com:office:office" xmlns:r="http://schemas.openxmlformats.org/officeDocument/2006/relationships" xmlns:m="http://schemas.openxmlformats.org/officeDocument/2006/math" xmlns:v="urn:schemas-microsoft-com:vml" xmlns:wp14="http://schemas.microsoft.com/office/word/2010/wordprocessingDrawing" xmlns:wp="http://schemas.openxmlformats.org/drawingml/2006/wordprocessingDrawing" xmlns:w10="urn:schemas-microsoft-com:office:word" xmlns:w="http://schemas.openxmlformats.org/wordprocessingml/2006/main" xmlns:w14="http://schemas.microsoft.com/office/word/2010/wordml" xmlns:w15="http://schemas.microsoft.com/office/word/2012/wordml" xmlns:w16cid="http://schemas.microsoft.com/office/word/2016/wordml/cid" xmlns:w16se="http://schemas.microsoft.com/office/word/2015/wordml/symex" xmlns:wpg="http://schemas.microsoft.com/office/word/2010/wordprocessingGroup" xmlns:wpi="http://schemas.microsoft.com/office/word/2010/wordprocessingInk" xmlns:wne="http://schemas.microsoft.com/office/word/2006/wordml" xmlns:wps="http://schemas.microsoft.com/office/word/2010/wordprocessingShape" mc:Ignorable="w14 w15 w16se w16cid wp14">
   <w:p>
     <w:pPr>
       <w:pStyle w:val="Encabezado"/>
@@ -993,7 +1005,7 @@
 </file>
 
 <file path=word/header2.xml><?xml version="1.0" encoding="utf-8"?>
-<w:hdr xmlns:wpc="http://schemas.microsoft.com/office/word/2010/wordprocessingCanvas" xmlns:mc="http://schemas.openxmlformats.org/markup-compatibility/2006" xmlns:o="urn:schemas-microsoft-com:office:office" xmlns:r="http://schemas.openxmlformats.org/officeDocument/2006/relationships" xmlns:m="http://schemas.openxmlformats.org/officeDocument/2006/math" xmlns:v="urn:schemas-microsoft-com:vml" xmlns:wp14="http://schemas.microsoft.com/office/word/2010/wordprocessingDrawing" xmlns:wp="http://schemas.openxmlformats.org/drawingml/2006/wordprocessingDrawing" xmlns:w10="urn:schemas-microsoft-com:office:word" xmlns:w="http://schemas.openxmlformats.org/wordprocessingml/2006/main" xmlns:w14="http://schemas.microsoft.com/office/word/2010/wordml" xmlns:wpg="http://schemas.microsoft.com/office/word/2010/wordprocessingGroup" xmlns:wpi="http://schemas.microsoft.com/office/word/2010/wordprocessingInk" xmlns:wne="http://schemas.microsoft.com/office/word/2006/wordml" xmlns:wps="http://schemas.microsoft.com/office/word/2010/wordprocessingShape" mc:Ignorable="w14 wp14">
+<w:hdr xmlns:wpc="http://schemas.microsoft.com/office/word/2010/wordprocessingCanvas" xmlns:cx="http://schemas.microsoft.com/office/drawing/2014/chartex" xmlns:cx1="http://schemas.microsoft.com/office/drawing/2015/9/8/chartex" xmlns:cx2="http://schemas.microsoft.com/office/drawing/2015/10/21/chartex" xmlns:cx3="http://schemas.microsoft.com/office/drawing/2016/5/9/chartex" xmlns:cx4="http://schemas.microsoft.com/office/drawing/2016/5/10/chartex" xmlns:cx5="http://schemas.microsoft.com/office/drawing/2016/5/11/chartex" xmlns:cx6="http://schemas.microsoft.com/office/drawing/2016/5/12/chartex" xmlns:cx7="http://schemas.microsoft.com/office/drawing/2016/5/13/chartex" xmlns:cx8="http://schemas.microsoft.com/office/drawing/2016/5/14/chartex" xmlns:mc="http://schemas.openxmlformats.org/markup-compatibility/2006" xmlns:aink="http://schemas.microsoft.com/office/drawing/2016/ink" xmlns:am3d="http://schemas.microsoft.com/office/drawing/2017/model3d" xmlns:o="urn:schemas-microsoft-com:office:office" xmlns:r="http://schemas.openxmlformats.org/officeDocument/2006/relationships" xmlns:m="http://schemas.openxmlformats.org/officeDocument/2006/math" xmlns:v="urn:schemas-microsoft-com:vml" xmlns:wp14="http://schemas.microsoft.com/office/word/2010/wordprocessingDrawing" xmlns:wp="http://schemas.openxmlformats.org/drawingml/2006/wordprocessingDrawing" xmlns:w10="urn:schemas-microsoft-com:office:word" xmlns:w="http://schemas.openxmlformats.org/wordprocessingml/2006/main" xmlns:w14="http://schemas.microsoft.com/office/word/2010/wordml" xmlns:w15="http://schemas.microsoft.com/office/word/2012/wordml" xmlns:w16cid="http://schemas.microsoft.com/office/word/2016/wordml/cid" xmlns:w16se="http://schemas.microsoft.com/office/word/2015/wordml/symex" xmlns:wpg="http://schemas.microsoft.com/office/word/2010/wordprocessingGroup" xmlns:wpi="http://schemas.microsoft.com/office/word/2010/wordprocessingInk" xmlns:wne="http://schemas.microsoft.com/office/word/2006/wordml" xmlns:wps="http://schemas.microsoft.com/office/word/2010/wordprocessingShape" mc:Ignorable="w14 w15 w16se w16cid wp14">
   <w:p>
     <w:pPr>
       <w:pStyle w:val="Encabezado"/>
@@ -1102,7 +1114,7 @@
 </file>
 
 <file path=word/header3.xml><?xml version="1.0" encoding="utf-8"?>
-<w:hdr xmlns:wpc="http://schemas.microsoft.com/office/word/2010/wordprocessingCanvas" xmlns:mc="http://schemas.openxmlformats.org/markup-compatibility/2006" xmlns:o="urn:schemas-microsoft-com:office:office" xmlns:r="http://schemas.openxmlformats.org/officeDocument/2006/relationships" xmlns:m="http://schemas.openxmlformats.org/officeDocument/2006/math" xmlns:v="urn:schemas-microsoft-com:vml" xmlns:wp14="http://schemas.microsoft.com/office/word/2010/wordprocessingDrawing" xmlns:wp="http://schemas.openxmlformats.org/drawingml/2006/wordprocessingDrawing" xmlns:w10="urn:schemas-microsoft-com:office:word" xmlns:w="http://schemas.openxmlformats.org/wordprocessingml/2006/main" xmlns:w14="http://schemas.microsoft.com/office/word/2010/wordml" xmlns:wpg="http://schemas.microsoft.com/office/word/2010/wordprocessingGroup" xmlns:wpi="http://schemas.microsoft.com/office/word/2010/wordprocessingInk" xmlns:wne="http://schemas.microsoft.com/office/word/2006/wordml" xmlns:wps="http://schemas.microsoft.com/office/word/2010/wordprocessingShape" mc:Ignorable="w14 wp14">
+<w:hdr xmlns:wpc="http://schemas.microsoft.com/office/word/2010/wordprocessingCanvas" xmlns:cx="http://schemas.microsoft.com/office/drawing/2014/chartex" xmlns:cx1="http://schemas.microsoft.com/office/drawing/2015/9/8/chartex" xmlns:cx2="http://schemas.microsoft.com/office/drawing/2015/10/21/chartex" xmlns:cx3="http://schemas.microsoft.com/office/drawing/2016/5/9/chartex" xmlns:cx4="http://schemas.microsoft.com/office/drawing/2016/5/10/chartex" xmlns:cx5="http://schemas.microsoft.com/office/drawing/2016/5/11/chartex" xmlns:cx6="http://schemas.microsoft.com/office/drawing/2016/5/12/chartex" xmlns:cx7="http://schemas.microsoft.com/office/drawing/2016/5/13/chartex" xmlns:cx8="http://schemas.microsoft.com/office/drawing/2016/5/14/chartex" xmlns:mc="http://schemas.openxmlformats.org/markup-compatibility/2006" xmlns:aink="http://schemas.microsoft.com/office/drawing/2016/ink" xmlns:am3d="http://schemas.microsoft.com/office/drawing/2017/model3d" xmlns:o="urn:schemas-microsoft-com:office:office" xmlns:r="http://schemas.openxmlformats.org/officeDocument/2006/relationships" xmlns:m="http://schemas.openxmlformats.org/officeDocument/2006/math" xmlns:v="urn:schemas-microsoft-com:vml" xmlns:wp14="http://schemas.microsoft.com/office/word/2010/wordprocessingDrawing" xmlns:wp="http://schemas.openxmlformats.org/drawingml/2006/wordprocessingDrawing" xmlns:w10="urn:schemas-microsoft-com:office:word" xmlns:w="http://schemas.openxmlformats.org/wordprocessingml/2006/main" xmlns:w14="http://schemas.microsoft.com/office/word/2010/wordml" xmlns:w15="http://schemas.microsoft.com/office/word/2012/wordml" xmlns:w16cid="http://schemas.microsoft.com/office/word/2016/wordml/cid" xmlns:w16se="http://schemas.microsoft.com/office/word/2015/wordml/symex" xmlns:wpg="http://schemas.microsoft.com/office/word/2010/wordprocessingGroup" xmlns:wpi="http://schemas.microsoft.com/office/word/2010/wordprocessingInk" xmlns:wne="http://schemas.microsoft.com/office/word/2006/wordml" xmlns:wps="http://schemas.microsoft.com/office/word/2010/wordprocessingShape" mc:Ignorable="w14 w15 w16se w16cid wp14">
   <w:p>
     <w:pPr>
       <w:pStyle w:val="Encabezado"/>
@@ -1143,7 +1155,7 @@
 </file>
 
 <file path=word/styles.xml><?xml version="1.0" encoding="utf-8"?>
-<w:styles xmlns:mc="http://schemas.openxmlformats.org/markup-compatibility/2006" xmlns:r="http://schemas.openxmlformats.org/officeDocument/2006/relationships" xmlns:w="http://schemas.openxmlformats.org/wordprocessingml/2006/main" xmlns:w14="http://schemas.microsoft.com/office/word/2010/wordml" mc:Ignorable="w14">
+<w:styles xmlns:mc="http://schemas.openxmlformats.org/markup-compatibility/2006" xmlns:r="http://schemas.openxmlformats.org/officeDocument/2006/relationships" xmlns:w="http://schemas.openxmlformats.org/wordprocessingml/2006/main" xmlns:w14="http://schemas.microsoft.com/office/word/2010/wordml" xmlns:w15="http://schemas.microsoft.com/office/word/2012/wordml" xmlns:w16cid="http://schemas.microsoft.com/office/word/2016/wordml/cid" xmlns:w16se="http://schemas.microsoft.com/office/word/2015/wordml/symex" mc:Ignorable="w14 w15 w16se w16cid">
   <w:docDefaults>
     <w:rPrDefault>
       <w:rPr>
@@ -1159,144 +1171,382 @@
       </w:pPr>
     </w:pPrDefault>
   </w:docDefaults>
-  <w:latentStyles w:defLockedState="0" w:defUIPriority="99" w:defSemiHidden="1" w:defUnhideWhenUsed="1" w:defQFormat="0" w:count="267">
-    <w:lsdException w:name="Normal" w:semiHidden="0" w:uiPriority="0" w:unhideWhenUsed="0" w:qFormat="1"/>
-    <w:lsdException w:name="heading 1" w:semiHidden="0" w:uiPriority="9" w:unhideWhenUsed="0" w:qFormat="1"/>
-    <w:lsdException w:name="heading 2" w:uiPriority="9" w:qFormat="1"/>
-    <w:lsdException w:name="heading 3" w:uiPriority="9" w:qFormat="1"/>
-    <w:lsdException w:name="heading 4" w:uiPriority="9" w:qFormat="1"/>
-    <w:lsdException w:name="heading 5" w:uiPriority="9" w:qFormat="1"/>
-    <w:lsdException w:name="heading 6" w:uiPriority="9" w:qFormat="1"/>
-    <w:lsdException w:name="heading 7" w:uiPriority="9" w:qFormat="1"/>
-    <w:lsdException w:name="heading 8" w:uiPriority="9" w:qFormat="1"/>
-    <w:lsdException w:name="heading 9" w:uiPriority="9" w:qFormat="1"/>
-    <w:lsdException w:name="toc 1" w:uiPriority="39"/>
-    <w:lsdException w:name="toc 2" w:uiPriority="39"/>
-    <w:lsdException w:name="toc 3" w:uiPriority="39"/>
-    <w:lsdException w:name="toc 4" w:uiPriority="39"/>
-    <w:lsdException w:name="toc 5" w:uiPriority="39"/>
-    <w:lsdException w:name="toc 6" w:uiPriority="39"/>
-    <w:lsdException w:name="toc 7" w:uiPriority="39"/>
-    <w:lsdException w:name="toc 8" w:uiPriority="39"/>
-    <w:lsdException w:name="toc 9" w:uiPriority="39"/>
-    <w:lsdException w:name="caption" w:uiPriority="35" w:qFormat="1"/>
-    <w:lsdException w:name="Title" w:semiHidden="0" w:uiPriority="10" w:unhideWhenUsed="0" w:qFormat="1"/>
-    <w:lsdException w:name="Default Paragraph Font" w:uiPriority="1"/>
-    <w:lsdException w:name="Subtitle" w:semiHidden="0" w:uiPriority="11" w:unhideWhenUsed="0" w:qFormat="1"/>
-    <w:lsdException w:name="Strong" w:semiHidden="0" w:uiPriority="22" w:unhideWhenUsed="0" w:qFormat="1"/>
-    <w:lsdException w:name="Emphasis" w:semiHidden="0" w:uiPriority="20" w:unhideWhenUsed="0" w:qFormat="1"/>
-    <w:lsdException w:name="Table Grid" w:semiHidden="0" w:uiPriority="39" w:unhideWhenUsed="0"/>
-    <w:lsdException w:name="Placeholder Text" w:unhideWhenUsed="0"/>
-    <w:lsdException w:name="No Spacing" w:semiHidden="0" w:uiPriority="1" w:unhideWhenUsed="0" w:qFormat="1"/>
-    <w:lsdException w:name="Light Shading" w:semiHidden="0" w:uiPriority="60" w:unhideWhenUsed="0"/>
-    <w:lsdException w:name="Light List" w:semiHidden="0" w:uiPriority="61" w:unhideWhenUsed="0"/>
-    <w:lsdException w:name="Light Grid" w:semiHidden="0" w:uiPriority="62" w:unhideWhenUsed="0"/>
-    <w:lsdException w:name="Medium Shading 1" w:semiHidden="0" w:uiPriority="63" w:unhideWhenUsed="0"/>
-    <w:lsdException w:name="Medium Shading 2" w:semiHidden="0" w:uiPriority="64" w:unhideWhenUsed="0"/>
-    <w:lsdException w:name="Medium List 1" w:semiHidden="0" w:uiPriority="65" w:unhideWhenUsed="0"/>
-    <w:lsdException w:name="Medium List 2" w:semiHidden="0" w:uiPriority="66" w:unhideWhenUsed="0"/>
-    <w:lsdException w:name="Medium Grid 1" w:semiHidden="0" w:uiPriority="67" w:unhideWhenUsed="0"/>
-    <w:lsdException w:name="Medium Grid 2" w:semiHidden="0" w:uiPriority="68" w:unhideWhenUsed="0"/>
-    <w:lsdException w:name="Medium Grid 3" w:semiHidden="0" w:uiPriority="69" w:unhideWhenUsed="0"/>
-    <w:lsdException w:name="Dark List" w:semiHidden="0" w:uiPriority="70" w:unhideWhenUsed="0"/>
-    <w:lsdException w:name="Colorful Shading" w:semiHidden="0" w:uiPriority="71" w:unhideWhenUsed="0"/>
-    <w:lsdException w:name="Colorful List" w:semiHidden="0" w:uiPriority="72" w:unhideWhenUsed="0"/>
-    <w:lsdException w:name="Colorful Grid" w:semiHidden="0" w:uiPriority="73" w:unhideWhenUsed="0"/>
-    <w:lsdException w:name="Light Shading Accent 1" w:semiHidden="0" w:uiPriority="60" w:unhideWhenUsed="0"/>
-    <w:lsdException w:name="Light List Accent 1" w:semiHidden="0" w:uiPriority="61" w:unhideWhenUsed="0"/>
-    <w:lsdException w:name="Light Grid Accent 1" w:semiHidden="0" w:uiPriority="62" w:unhideWhenUsed="0"/>
-    <w:lsdException w:name="Medium Shading 1 Accent 1" w:semiHidden="0" w:uiPriority="63" w:unhideWhenUsed="0"/>
-    <w:lsdException w:name="Medium Shading 2 Accent 1" w:semiHidden="0" w:uiPriority="64" w:unhideWhenUsed="0"/>
-    <w:lsdException w:name="Medium List 1 Accent 1" w:semiHidden="0" w:uiPriority="65" w:unhideWhenUsed="0"/>
-    <w:lsdException w:name="Revision" w:unhideWhenUsed="0"/>
-    <w:lsdException w:name="List Paragraph" w:semiHidden="0" w:uiPriority="34" w:unhideWhenUsed="0" w:qFormat="1"/>
-    <w:lsdException w:name="Quote" w:semiHidden="0" w:uiPriority="29" w:unhideWhenUsed="0" w:qFormat="1"/>
-    <w:lsdException w:name="Intense Quote" w:semiHidden="0" w:uiPriority="30" w:unhideWhenUsed="0" w:qFormat="1"/>
-    <w:lsdException w:name="Medium List 2 Accent 1" w:semiHidden="0" w:uiPriority="66" w:unhideWhenUsed="0"/>
-    <w:lsdException w:name="Medium Grid 1 Accent 1" w:semiHidden="0" w:uiPriority="67" w:unhideWhenUsed="0"/>
-    <w:lsdException w:name="Medium Grid 2 Accent 1" w:semiHidden="0" w:uiPriority="68" w:unhideWhenUsed="0"/>
-    <w:lsdException w:name="Medium Grid 3 Accent 1" w:semiHidden="0" w:uiPriority="69" w:unhideWhenUsed="0"/>
-    <w:lsdException w:name="Dark List Accent 1" w:semiHidden="0" w:uiPriority="70" w:unhideWhenUsed="0"/>
-    <w:lsdException w:name="Colorful Shading Accent 1" w:semiHidden="0" w:uiPriority="71" w:unhideWhenUsed="0"/>
-    <w:lsdException w:name="Colorful List Accent 1" w:semiHidden="0" w:uiPriority="72" w:unhideWhenUsed="0"/>
-    <w:lsdException w:name="Colorful Grid Accent 1" w:semiHidden="0" w:uiPriority="73" w:unhideWhenUsed="0"/>
-    <w:lsdException w:name="Light Shading Accent 2" w:semiHidden="0" w:uiPriority="60" w:unhideWhenUsed="0"/>
-    <w:lsdException w:name="Light List Accent 2" w:semiHidden="0" w:uiPriority="61" w:unhideWhenUsed="0"/>
-    <w:lsdException w:name="Light Grid Accent 2" w:semiHidden="0" w:uiPriority="62" w:unhideWhenUsed="0"/>
-    <w:lsdException w:name="Medium Shading 1 Accent 2" w:semiHidden="0" w:uiPriority="63" w:unhideWhenUsed="0"/>
-    <w:lsdException w:name="Medium Shading 2 Accent 2" w:semiHidden="0" w:uiPriority="64" w:unhideWhenUsed="0"/>
-    <w:lsdException w:name="Medium List 1 Accent 2" w:semiHidden="0" w:uiPriority="65" w:unhideWhenUsed="0"/>
-    <w:lsdException w:name="Medium List 2 Accent 2" w:semiHidden="0" w:uiPriority="66" w:unhideWhenUsed="0"/>
-    <w:lsdException w:name="Medium Grid 1 Accent 2" w:semiHidden="0" w:uiPriority="67" w:unhideWhenUsed="0"/>
-    <w:lsdException w:name="Medium Grid 2 Accent 2" w:semiHidden="0" w:uiPriority="68" w:unhideWhenUsed="0"/>
-    <w:lsdException w:name="Medium Grid 3 Accent 2" w:semiHidden="0" w:uiPriority="69" w:unhideWhenUsed="0"/>
-    <w:lsdException w:name="Dark List Accent 2" w:semiHidden="0" w:uiPriority="70" w:unhideWhenUsed="0"/>
-    <w:lsdException w:name="Colorful Shading Accent 2" w:semiHidden="0" w:uiPriority="71" w:unhideWhenUsed="0"/>
-    <w:lsdException w:name="Colorful List Accent 2" w:semiHidden="0" w:uiPriority="72" w:unhideWhenUsed="0"/>
-    <w:lsdException w:name="Colorful Grid Accent 2" w:semiHidden="0" w:uiPriority="73" w:unhideWhenUsed="0"/>
-    <w:lsdException w:name="Light Shading Accent 3" w:semiHidden="0" w:uiPriority="60" w:unhideWhenUsed="0"/>
-    <w:lsdException w:name="Light List Accent 3" w:semiHidden="0" w:uiPriority="61" w:unhideWhenUsed="0"/>
-    <w:lsdException w:name="Light Grid Accent 3" w:semiHidden="0" w:uiPriority="62" w:unhideWhenUsed="0"/>
-    <w:lsdException w:name="Medium Shading 1 Accent 3" w:semiHidden="0" w:uiPriority="63" w:unhideWhenUsed="0"/>
-    <w:lsdException w:name="Medium Shading 2 Accent 3" w:semiHidden="0" w:uiPriority="64" w:unhideWhenUsed="0"/>
-    <w:lsdException w:name="Medium List 1 Accent 3" w:semiHidden="0" w:uiPriority="65" w:unhideWhenUsed="0"/>
-    <w:lsdException w:name="Medium List 2 Accent 3" w:semiHidden="0" w:uiPriority="66" w:unhideWhenUsed="0"/>
-    <w:lsdException w:name="Medium Grid 1 Accent 3" w:semiHidden="0" w:uiPriority="67" w:unhideWhenUsed="0"/>
-    <w:lsdException w:name="Medium Grid 2 Accent 3" w:semiHidden="0" w:uiPriority="68" w:unhideWhenUsed="0"/>
-    <w:lsdException w:name="Medium Grid 3 Accent 3" w:semiHidden="0" w:uiPriority="69" w:unhideWhenUsed="0"/>
-    <w:lsdException w:name="Dark List Accent 3" w:semiHidden="0" w:uiPriority="70" w:unhideWhenUsed="0"/>
-    <w:lsdException w:name="Colorful Shading Accent 3" w:semiHidden="0" w:uiPriority="71" w:unhideWhenUsed="0"/>
-    <w:lsdException w:name="Colorful List Accent 3" w:semiHidden="0" w:uiPriority="72" w:unhideWhenUsed="0"/>
-    <w:lsdException w:name="Colorful Grid Accent 3" w:semiHidden="0" w:uiPriority="73" w:unhideWhenUsed="0"/>
-    <w:lsdException w:name="Light Shading Accent 4" w:semiHidden="0" w:uiPriority="60" w:unhideWhenUsed="0"/>
-    <w:lsdException w:name="Light List Accent 4" w:semiHidden="0" w:uiPriority="61" w:unhideWhenUsed="0"/>
-    <w:lsdException w:name="Light Grid Accent 4" w:semiHidden="0" w:uiPriority="62" w:unhideWhenUsed="0"/>
-    <w:lsdException w:name="Medium Shading 1 Accent 4" w:semiHidden="0" w:uiPriority="63" w:unhideWhenUsed="0"/>
-    <w:lsdException w:name="Medium Shading 2 Accent 4" w:semiHidden="0" w:uiPriority="64" w:unhideWhenUsed="0"/>
-    <w:lsdException w:name="Medium List 1 Accent 4" w:semiHidden="0" w:uiPriority="65" w:unhideWhenUsed="0"/>
-    <w:lsdException w:name="Medium List 2 Accent 4" w:semiHidden="0" w:uiPriority="66" w:unhideWhenUsed="0"/>
-    <w:lsdException w:name="Medium Grid 1 Accent 4" w:semiHidden="0" w:uiPriority="67" w:unhideWhenUsed="0"/>
-    <w:lsdException w:name="Medium Grid 2 Accent 4" w:semiHidden="0" w:uiPriority="68" w:unhideWhenUsed="0"/>
-    <w:lsdException w:name="Medium Grid 3 Accent 4" w:semiHidden="0" w:uiPriority="69" w:unhideWhenUsed="0"/>
-    <w:lsdException w:name="Dark List Accent 4" w:semiHidden="0" w:uiPriority="70" w:unhideWhenUsed="0"/>
-    <w:lsdException w:name="Colorful Shading Accent 4" w:semiHidden="0" w:uiPriority="71" w:unhideWhenUsed="0"/>
-    <w:lsdException w:name="Colorful List Accent 4" w:semiHidden="0" w:uiPriority="72" w:unhideWhenUsed="0"/>
-    <w:lsdException w:name="Colorful Grid Accent 4" w:semiHidden="0" w:uiPriority="73" w:unhideWhenUsed="0"/>
-    <w:lsdException w:name="Light Shading Accent 5" w:semiHidden="0" w:uiPriority="60" w:unhideWhenUsed="0"/>
-    <w:lsdException w:name="Light List Accent 5" w:semiHidden="0" w:uiPriority="61" w:unhideWhenUsed="0"/>
-    <w:lsdException w:name="Light Grid Accent 5" w:semiHidden="0" w:uiPriority="62" w:unhideWhenUsed="0"/>
-    <w:lsdException w:name="Medium Shading 1 Accent 5" w:semiHidden="0" w:uiPriority="63" w:unhideWhenUsed="0"/>
-    <w:lsdException w:name="Medium Shading 2 Accent 5" w:semiHidden="0" w:uiPriority="64" w:unhideWhenUsed="0"/>
-    <w:lsdException w:name="Medium List 1 Accent 5" w:semiHidden="0" w:uiPriority="65" w:unhideWhenUsed="0"/>
-    <w:lsdException w:name="Medium List 2 Accent 5" w:semiHidden="0" w:uiPriority="66" w:unhideWhenUsed="0"/>
-    <w:lsdException w:name="Medium Grid 1 Accent 5" w:semiHidden="0" w:uiPriority="67" w:unhideWhenUsed="0"/>
-    <w:lsdException w:name="Medium Grid 2 Accent 5" w:semiHidden="0" w:uiPriority="68" w:unhideWhenUsed="0"/>
-    <w:lsdException w:name="Medium Grid 3 Accent 5" w:semiHidden="0" w:uiPriority="69" w:unhideWhenUsed="0"/>
-    <w:lsdException w:name="Dark List Accent 5" w:semiHidden="0" w:uiPriority="70" w:unhideWhenUsed="0"/>
-    <w:lsdException w:name="Colorful Shading Accent 5" w:semiHidden="0" w:uiPriority="71" w:unhideWhenUsed="0"/>
-    <w:lsdException w:name="Colorful List Accent 5" w:semiHidden="0" w:uiPriority="72" w:unhideWhenUsed="0"/>
-    <w:lsdException w:name="Colorful Grid Accent 5" w:semiHidden="0" w:uiPriority="73" w:unhideWhenUsed="0"/>
-    <w:lsdException w:name="Light Shading Accent 6" w:semiHidden="0" w:uiPriority="60" w:unhideWhenUsed="0"/>
-    <w:lsdException w:name="Light List Accent 6" w:semiHidden="0" w:uiPriority="61" w:unhideWhenUsed="0"/>
-    <w:lsdException w:name="Light Grid Accent 6" w:semiHidden="0" w:uiPriority="62" w:unhideWhenUsed="0"/>
-    <w:lsdException w:name="Medium Shading 1 Accent 6" w:semiHidden="0" w:uiPriority="63" w:unhideWhenUsed="0"/>
-    <w:lsdException w:name="Medium Shading 2 Accent 6" w:semiHidden="0" w:uiPriority="64" w:unhideWhenUsed="0"/>
-    <w:lsdException w:name="Medium List 1 Accent 6" w:semiHidden="0" w:uiPriority="65" w:unhideWhenUsed="0"/>
-    <w:lsdException w:name="Medium List 2 Accent 6" w:semiHidden="0" w:uiPriority="66" w:unhideWhenUsed="0"/>
-    <w:lsdException w:name="Medium Grid 1 Accent 6" w:semiHidden="0" w:uiPriority="67" w:unhideWhenUsed="0"/>
-    <w:lsdException w:name="Medium Grid 2 Accent 6" w:semiHidden="0" w:uiPriority="68" w:unhideWhenUsed="0"/>
-    <w:lsdException w:name="Medium Grid 3 Accent 6" w:semiHidden="0" w:uiPriority="69" w:unhideWhenUsed="0"/>
-    <w:lsdException w:name="Dark List Accent 6" w:semiHidden="0" w:uiPriority="70" w:unhideWhenUsed="0"/>
-    <w:lsdException w:name="Colorful Shading Accent 6" w:semiHidden="0" w:uiPriority="71" w:unhideWhenUsed="0"/>
-    <w:lsdException w:name="Colorful List Accent 6" w:semiHidden="0" w:uiPriority="72" w:unhideWhenUsed="0"/>
-    <w:lsdException w:name="Colorful Grid Accent 6" w:semiHidden="0" w:uiPriority="73" w:unhideWhenUsed="0"/>
-    <w:lsdException w:name="Subtle Emphasis" w:semiHidden="0" w:uiPriority="19" w:unhideWhenUsed="0" w:qFormat="1"/>
-    <w:lsdException w:name="Intense Emphasis" w:semiHidden="0" w:uiPriority="21" w:unhideWhenUsed="0" w:qFormat="1"/>
-    <w:lsdException w:name="Subtle Reference" w:semiHidden="0" w:uiPriority="31" w:unhideWhenUsed="0" w:qFormat="1"/>
-    <w:lsdException w:name="Intense Reference" w:semiHidden="0" w:uiPriority="32" w:unhideWhenUsed="0" w:qFormat="1"/>
-    <w:lsdException w:name="Book Title" w:semiHidden="0" w:uiPriority="33" w:unhideWhenUsed="0" w:qFormat="1"/>
-    <w:lsdException w:name="Bibliography" w:uiPriority="37"/>
-    <w:lsdException w:name="TOC Heading" w:uiPriority="39" w:qFormat="1"/>
+  <w:latentStyles w:defLockedState="0" w:defUIPriority="99" w:defSemiHidden="0" w:defUnhideWhenUsed="0" w:defQFormat="0" w:count="375">
+    <w:lsdException w:name="Normal" w:uiPriority="0" w:qFormat="1"/>
+    <w:lsdException w:name="heading 1" w:uiPriority="9" w:qFormat="1"/>
+    <w:lsdException w:name="heading 2" w:semiHidden="1" w:uiPriority="9" w:unhideWhenUsed="1" w:qFormat="1"/>
+    <w:lsdException w:name="heading 3" w:semiHidden="1" w:uiPriority="9" w:unhideWhenUsed="1" w:qFormat="1"/>
+    <w:lsdException w:name="heading 4" w:semiHidden="1" w:uiPriority="9" w:unhideWhenUsed="1" w:qFormat="1"/>
+    <w:lsdException w:name="heading 5" w:semiHidden="1" w:uiPriority="9" w:unhideWhenUsed="1" w:qFormat="1"/>
+    <w:lsdException w:name="heading 6" w:semiHidden="1" w:uiPriority="9" w:unhideWhenUsed="1" w:qFormat="1"/>
+    <w:lsdException w:name="heading 7" w:semiHidden="1" w:uiPriority="9" w:unhideWhenUsed="1" w:qFormat="1"/>
+    <w:lsdException w:name="heading 8" w:semiHidden="1" w:uiPriority="9" w:unhideWhenUsed="1" w:qFormat="1"/>
+    <w:lsdException w:name="heading 9" w:semiHidden="1" w:uiPriority="9" w:unhideWhenUsed="1" w:qFormat="1"/>
+    <w:lsdException w:name="index 1" w:semiHidden="1" w:unhideWhenUsed="1"/>
+    <w:lsdException w:name="index 2" w:semiHidden="1" w:unhideWhenUsed="1"/>
+    <w:lsdException w:name="index 3" w:semiHidden="1" w:unhideWhenUsed="1"/>
+    <w:lsdException w:name="index 4" w:semiHidden="1" w:unhideWhenUsed="1"/>
+    <w:lsdException w:name="index 5" w:semiHidden="1" w:unhideWhenUsed="1"/>
+    <w:lsdException w:name="index 6" w:semiHidden="1" w:unhideWhenUsed="1"/>
+    <w:lsdException w:name="index 7" w:semiHidden="1" w:unhideWhenUsed="1"/>
+    <w:lsdException w:name="index 8" w:semiHidden="1" w:unhideWhenUsed="1"/>
+    <w:lsdException w:name="index 9" w:semiHidden="1" w:unhideWhenUsed="1"/>
+    <w:lsdException w:name="toc 1" w:semiHidden="1" w:uiPriority="39" w:unhideWhenUsed="1"/>
+    <w:lsdException w:name="toc 2" w:semiHidden="1" w:uiPriority="39" w:unhideWhenUsed="1"/>
+    <w:lsdException w:name="toc 3" w:semiHidden="1" w:uiPriority="39" w:unhideWhenUsed="1"/>
+    <w:lsdException w:name="toc 4" w:semiHidden="1" w:uiPriority="39" w:unhideWhenUsed="1"/>
+    <w:lsdException w:name="toc 5" w:semiHidden="1" w:uiPriority="39" w:unhideWhenUsed="1"/>
+    <w:lsdException w:name="toc 6" w:semiHidden="1" w:uiPriority="39" w:unhideWhenUsed="1"/>
+    <w:lsdException w:name="toc 7" w:semiHidden="1" w:uiPriority="39" w:unhideWhenUsed="1"/>
+    <w:lsdException w:name="toc 8" w:semiHidden="1" w:uiPriority="39" w:unhideWhenUsed="1"/>
+    <w:lsdException w:name="toc 9" w:semiHidden="1" w:uiPriority="39" w:unhideWhenUsed="1"/>
+    <w:lsdException w:name="Normal Indent" w:semiHidden="1" w:unhideWhenUsed="1"/>
+    <w:lsdException w:name="footnote text" w:semiHidden="1" w:unhideWhenUsed="1"/>
+    <w:lsdException w:name="annotation text" w:semiHidden="1" w:unhideWhenUsed="1"/>
+    <w:lsdException w:name="header" w:semiHidden="1" w:unhideWhenUsed="1"/>
+    <w:lsdException w:name="footer" w:semiHidden="1" w:unhideWhenUsed="1"/>
+    <w:lsdException w:name="index heading" w:semiHidden="1" w:unhideWhenUsed="1"/>
+    <w:lsdException w:name="caption" w:semiHidden="1" w:uiPriority="35" w:unhideWhenUsed="1" w:qFormat="1"/>
+    <w:lsdException w:name="table of figures" w:semiHidden="1" w:unhideWhenUsed="1"/>
+    <w:lsdException w:name="envelope address" w:semiHidden="1" w:unhideWhenUsed="1"/>
+    <w:lsdException w:name="envelope return" w:semiHidden="1" w:unhideWhenUsed="1"/>
+    <w:lsdException w:name="footnote reference" w:semiHidden="1" w:unhideWhenUsed="1"/>
+    <w:lsdException w:name="annotation reference" w:semiHidden="1" w:unhideWhenUsed="1"/>
+    <w:lsdException w:name="line number" w:semiHidden="1" w:unhideWhenUsed="1"/>
+    <w:lsdException w:name="page number" w:semiHidden="1" w:unhideWhenUsed="1"/>
+    <w:lsdException w:name="endnote reference" w:semiHidden="1" w:unhideWhenUsed="1"/>
+    <w:lsdException w:name="endnote text" w:semiHidden="1" w:unhideWhenUsed="1"/>
+    <w:lsdException w:name="table of authorities" w:semiHidden="1" w:unhideWhenUsed="1"/>
+    <w:lsdException w:name="macro" w:semiHidden="1" w:unhideWhenUsed="1"/>
+    <w:lsdException w:name="toa heading" w:semiHidden="1" w:unhideWhenUsed="1"/>
+    <w:lsdException w:name="List" w:semiHidden="1" w:unhideWhenUsed="1"/>
+    <w:lsdException w:name="List Bullet" w:semiHidden="1" w:unhideWhenUsed="1"/>
+    <w:lsdException w:name="List Number" w:semiHidden="1" w:unhideWhenUsed="1"/>
+    <w:lsdException w:name="List 2" w:semiHidden="1" w:unhideWhenUsed="1"/>
+    <w:lsdException w:name="List 3" w:semiHidden="1" w:unhideWhenUsed="1"/>
+    <w:lsdException w:name="List 4" w:semiHidden="1" w:unhideWhenUsed="1"/>
+    <w:lsdException w:name="List 5" w:semiHidden="1" w:unhideWhenUsed="1"/>
+    <w:lsdException w:name="List Bullet 2" w:semiHidden="1" w:unhideWhenUsed="1"/>
+    <w:lsdException w:name="List Bullet 3" w:semiHidden="1" w:unhideWhenUsed="1"/>
+    <w:lsdException w:name="List Bullet 4" w:semiHidden="1" w:unhideWhenUsed="1"/>
+    <w:lsdException w:name="List Bullet 5" w:semiHidden="1" w:unhideWhenUsed="1"/>
+    <w:lsdException w:name="List Number 2" w:semiHidden="1" w:unhideWhenUsed="1"/>
+    <w:lsdException w:name="List Number 3" w:semiHidden="1" w:unhideWhenUsed="1"/>
+    <w:lsdException w:name="List Number 4" w:semiHidden="1" w:unhideWhenUsed="1"/>
+    <w:lsdException w:name="List Number 5" w:semiHidden="1" w:unhideWhenUsed="1"/>
+    <w:lsdException w:name="Title" w:uiPriority="10" w:qFormat="1"/>
+    <w:lsdException w:name="Closing" w:semiHidden="1" w:unhideWhenUsed="1"/>
+    <w:lsdException w:name="Signature" w:semiHidden="1" w:unhideWhenUsed="1"/>
+    <w:lsdException w:name="Default Paragraph Font" w:semiHidden="1" w:uiPriority="1" w:unhideWhenUsed="1"/>
+    <w:lsdException w:name="Body Text" w:semiHidden="1" w:unhideWhenUsed="1"/>
+    <w:lsdException w:name="Body Text Indent" w:semiHidden="1" w:unhideWhenUsed="1"/>
+    <w:lsdException w:name="List Continue" w:semiHidden="1" w:unhideWhenUsed="1"/>
+    <w:lsdException w:name="List Continue 2" w:semiHidden="1" w:unhideWhenUsed="1"/>
+    <w:lsdException w:name="List Continue 3" w:semiHidden="1" w:unhideWhenUsed="1"/>
+    <w:lsdException w:name="List Continue 4" w:semiHidden="1" w:unhideWhenUsed="1"/>
+    <w:lsdException w:name="List Continue 5" w:semiHidden="1" w:unhideWhenUsed="1"/>
+    <w:lsdException w:name="Message Header" w:semiHidden="1" w:unhideWhenUsed="1"/>
+    <w:lsdException w:name="Subtitle" w:uiPriority="11" w:qFormat="1"/>
+    <w:lsdException w:name="Salutation" w:semiHidden="1" w:unhideWhenUsed="1"/>
+    <w:lsdException w:name="Date" w:semiHidden="1" w:unhideWhenUsed="1"/>
+    <w:lsdException w:name="Body Text First Indent" w:semiHidden="1" w:unhideWhenUsed="1"/>
+    <w:lsdException w:name="Body Text First Indent 2" w:semiHidden="1" w:unhideWhenUsed="1"/>
+    <w:lsdException w:name="Note Heading" w:semiHidden="1" w:unhideWhenUsed="1"/>
+    <w:lsdException w:name="Body Text 2" w:semiHidden="1" w:unhideWhenUsed="1"/>
+    <w:lsdException w:name="Body Text 3" w:semiHidden="1" w:unhideWhenUsed="1"/>
+    <w:lsdException w:name="Body Text Indent 2" w:semiHidden="1" w:unhideWhenUsed="1"/>
+    <w:lsdException w:name="Body Text Indent 3" w:semiHidden="1" w:unhideWhenUsed="1"/>
+    <w:lsdException w:name="Block Text" w:semiHidden="1" w:unhideWhenUsed="1"/>
+    <w:lsdException w:name="Hyperlink" w:semiHidden="1" w:unhideWhenUsed="1"/>
+    <w:lsdException w:name="FollowedHyperlink" w:semiHidden="1" w:unhideWhenUsed="1"/>
+    <w:lsdException w:name="Strong" w:uiPriority="22" w:qFormat="1"/>
+    <w:lsdException w:name="Emphasis" w:uiPriority="20" w:qFormat="1"/>
+    <w:lsdException w:name="Document Map" w:semiHidden="1" w:unhideWhenUsed="1"/>
+    <w:lsdException w:name="Plain Text" w:semiHidden="1" w:unhideWhenUsed="1"/>
+    <w:lsdException w:name="E-mail Signature" w:semiHidden="1" w:unhideWhenUsed="1"/>
+    <w:lsdException w:name="HTML Top of Form" w:semiHidden="1" w:unhideWhenUsed="1"/>
+    <w:lsdException w:name="HTML Bottom of Form" w:semiHidden="1" w:unhideWhenUsed="1"/>
+    <w:lsdException w:name="Normal (Web)" w:semiHidden="1" w:unhideWhenUsed="1"/>
+    <w:lsdException w:name="HTML Acronym" w:semiHidden="1" w:unhideWhenUsed="1"/>
+    <w:lsdException w:name="HTML Address" w:semiHidden="1" w:unhideWhenUsed="1"/>
+    <w:lsdException w:name="HTML Cite" w:semiHidden="1" w:unhideWhenUsed="1"/>
+    <w:lsdException w:name="HTML Code" w:semiHidden="1" w:unhideWhenUsed="1"/>
+    <w:lsdException w:name="HTML Definition" w:semiHidden="1" w:unhideWhenUsed="1"/>
+    <w:lsdException w:name="HTML Keyboard" w:semiHidden="1" w:unhideWhenUsed="1"/>
+    <w:lsdException w:name="HTML Preformatted" w:semiHidden="1" w:unhideWhenUsed="1"/>
+    <w:lsdException w:name="HTML Sample" w:semiHidden="1" w:unhideWhenUsed="1"/>
+    <w:lsdException w:name="HTML Typewriter" w:semiHidden="1" w:unhideWhenUsed="1"/>
+    <w:lsdException w:name="HTML Variable" w:semiHidden="1" w:unhideWhenUsed="1"/>
+    <w:lsdException w:name="Normal Table" w:semiHidden="1" w:unhideWhenUsed="1"/>
+    <w:lsdException w:name="annotation subject" w:semiHidden="1" w:unhideWhenUsed="1"/>
+    <w:lsdException w:name="No List" w:semiHidden="1" w:unhideWhenUsed="1"/>
+    <w:lsdException w:name="Outline List 1" w:semiHidden="1" w:unhideWhenUsed="1"/>
+    <w:lsdException w:name="Outline List 2" w:semiHidden="1" w:unhideWhenUsed="1"/>
+    <w:lsdException w:name="Outline List 3" w:semiHidden="1" w:unhideWhenUsed="1"/>
+    <w:lsdException w:name="Table Simple 1" w:semiHidden="1" w:unhideWhenUsed="1"/>
+    <w:lsdException w:name="Table Simple 2" w:semiHidden="1" w:unhideWhenUsed="1"/>
+    <w:lsdException w:name="Table Simple 3" w:semiHidden="1" w:unhideWhenUsed="1"/>
+    <w:lsdException w:name="Table Classic 1" w:semiHidden="1" w:unhideWhenUsed="1"/>
+    <w:lsdException w:name="Table Classic 2" w:semiHidden="1" w:unhideWhenUsed="1"/>
+    <w:lsdException w:name="Table Classic 3" w:semiHidden="1" w:unhideWhenUsed="1"/>
+    <w:lsdException w:name="Table Classic 4" w:semiHidden="1" w:unhideWhenUsed="1"/>
+    <w:lsdException w:name="Table Colorful 1" w:semiHidden="1" w:unhideWhenUsed="1"/>
+    <w:lsdException w:name="Table Colorful 2" w:semiHidden="1" w:unhideWhenUsed="1"/>
+    <w:lsdException w:name="Table Colorful 3" w:semiHidden="1" w:unhideWhenUsed="1"/>
+    <w:lsdException w:name="Table Columns 1" w:semiHidden="1" w:unhideWhenUsed="1"/>
+    <w:lsdException w:name="Table Columns 2" w:semiHidden="1" w:unhideWhenUsed="1"/>
+    <w:lsdException w:name="Table Columns 3" w:semiHidden="1" w:unhideWhenUsed="1"/>
+    <w:lsdException w:name="Table Columns 4" w:semiHidden="1" w:unhideWhenUsed="1"/>
+    <w:lsdException w:name="Table Columns 5" w:semiHidden="1" w:unhideWhenUsed="1"/>
+    <w:lsdException w:name="Table Grid 1" w:semiHidden="1" w:unhideWhenUsed="1"/>
+    <w:lsdException w:name="Table Grid 2" w:semiHidden="1" w:unhideWhenUsed="1"/>
+    <w:lsdException w:name="Table Grid 3" w:semiHidden="1" w:unhideWhenUsed="1"/>
+    <w:lsdException w:name="Table Grid 4" w:semiHidden="1" w:unhideWhenUsed="1"/>
+    <w:lsdException w:name="Table Grid 5" w:semiHidden="1" w:unhideWhenUsed="1"/>
+    <w:lsdException w:name="Table Grid 6" w:semiHidden="1" w:unhideWhenUsed="1"/>
+    <w:lsdException w:name="Table Grid 7" w:semiHidden="1" w:unhideWhenUsed="1"/>
+    <w:lsdException w:name="Table Grid 8" w:semiHidden="1" w:unhideWhenUsed="1"/>
+    <w:lsdException w:name="Table List 1" w:semiHidden="1" w:unhideWhenUsed="1"/>
+    <w:lsdException w:name="Table List 2" w:semiHidden="1" w:unhideWhenUsed="1"/>
+    <w:lsdException w:name="Table List 3" w:semiHidden="1" w:unhideWhenUsed="1"/>
+    <w:lsdException w:name="Table List 4" w:semiHidden="1" w:unhideWhenUsed="1"/>
+    <w:lsdException w:name="Table List 5" w:semiHidden="1" w:unhideWhenUsed="1"/>
+    <w:lsdException w:name="Table List 6" w:semiHidden="1" w:unhideWhenUsed="1"/>
+    <w:lsdException w:name="Table List 7" w:semiHidden="1" w:unhideWhenUsed="1"/>
+    <w:lsdException w:name="Table List 8" w:semiHidden="1" w:unhideWhenUsed="1"/>
+    <w:lsdException w:name="Table 3D effects 1" w:semiHidden="1" w:unhideWhenUsed="1"/>
+    <w:lsdException w:name="Table 3D effects 2" w:semiHidden="1" w:unhideWhenUsed="1"/>
+    <w:lsdException w:name="Table 3D effects 3" w:semiHidden="1" w:unhideWhenUsed="1"/>
+    <w:lsdException w:name="Table Contemporary" w:semiHidden="1" w:unhideWhenUsed="1"/>
+    <w:lsdException w:name="Table Elegant" w:semiHidden="1" w:unhideWhenUsed="1"/>
+    <w:lsdException w:name="Table Professional" w:semiHidden="1" w:unhideWhenUsed="1"/>
+    <w:lsdException w:name="Table Subtle 1" w:semiHidden="1" w:unhideWhenUsed="1"/>
+    <w:lsdException w:name="Table Subtle 2" w:semiHidden="1" w:unhideWhenUsed="1"/>
+    <w:lsdException w:name="Table Web 1" w:semiHidden="1" w:unhideWhenUsed="1"/>
+    <w:lsdException w:name="Table Web 2" w:semiHidden="1" w:unhideWhenUsed="1"/>
+    <w:lsdException w:name="Table Web 3" w:semiHidden="1" w:unhideWhenUsed="1"/>
+    <w:lsdException w:name="Balloon Text" w:semiHidden="1" w:unhideWhenUsed="1"/>
+    <w:lsdException w:name="Table Grid" w:semiHidden="1" w:uiPriority="39" w:unhideWhenUsed="1"/>
+    <w:lsdException w:name="Table Theme" w:semiHidden="1" w:unhideWhenUsed="1"/>
+    <w:lsdException w:name="Placeholder Text" w:semiHidden="1"/>
+    <w:lsdException w:name="No Spacing" w:uiPriority="1" w:qFormat="1"/>
+    <w:lsdException w:name="Light Shading" w:uiPriority="60"/>
+    <w:lsdException w:name="Light List" w:uiPriority="61"/>
+    <w:lsdException w:name="Light Grid" w:uiPriority="62"/>
+    <w:lsdException w:name="Medium Shading 1" w:uiPriority="63"/>
+    <w:lsdException w:name="Medium Shading 2" w:uiPriority="64"/>
+    <w:lsdException w:name="Medium List 1" w:uiPriority="65"/>
+    <w:lsdException w:name="Medium List 2" w:uiPriority="66"/>
+    <w:lsdException w:name="Medium Grid 1" w:uiPriority="67"/>
+    <w:lsdException w:name="Medium Grid 2" w:uiPriority="68"/>
+    <w:lsdException w:name="Medium Grid 3" w:uiPriority="69"/>
+    <w:lsdException w:name="Dark List" w:uiPriority="70"/>
+    <w:lsdException w:name="Colorful Shading" w:uiPriority="71"/>
+    <w:lsdException w:name="Colorful List" w:uiPriority="72"/>
+    <w:lsdException w:name="Colorful Grid" w:uiPriority="73"/>
+    <w:lsdException w:name="Light Shading Accent 1" w:uiPriority="60"/>
+    <w:lsdException w:name="Light List Accent 1" w:uiPriority="61"/>
+    <w:lsdException w:name="Light Grid Accent 1" w:uiPriority="62"/>
+    <w:lsdException w:name="Medium Shading 1 Accent 1" w:uiPriority="63"/>
+    <w:lsdException w:name="Medium Shading 2 Accent 1" w:uiPriority="64"/>
+    <w:lsdException w:name="Medium List 1 Accent 1" w:uiPriority="65"/>
+    <w:lsdException w:name="Revision" w:semiHidden="1"/>
+    <w:lsdException w:name="List Paragraph" w:uiPriority="34" w:qFormat="1"/>
+    <w:lsdException w:name="Quote" w:uiPriority="29" w:qFormat="1"/>
+    <w:lsdException w:name="Intense Quote" w:uiPriority="30" w:qFormat="1"/>
+    <w:lsdException w:name="Medium List 2 Accent 1" w:uiPriority="66"/>
+    <w:lsdException w:name="Medium Grid 1 Accent 1" w:uiPriority="67"/>
+    <w:lsdException w:name="Medium Grid 2 Accent 1" w:uiPriority="68"/>
+    <w:lsdException w:name="Medium Grid 3 Accent 1" w:uiPriority="69"/>
+    <w:lsdException w:name="Dark List Accent 1" w:uiPriority="70"/>
+    <w:lsdException w:name="Colorful Shading Accent 1" w:uiPriority="71"/>
+    <w:lsdException w:name="Colorful List Accent 1" w:uiPriority="72"/>
+    <w:lsdException w:name="Colorful Grid Accent 1" w:uiPriority="73"/>
+    <w:lsdException w:name="Light Shading Accent 2" w:uiPriority="60"/>
+    <w:lsdException w:name="Light List Accent 2" w:uiPriority="61"/>
+    <w:lsdException w:name="Light Grid Accent 2" w:uiPriority="62"/>
+    <w:lsdException w:name="Medium Shading 1 Accent 2" w:uiPriority="63"/>
+    <w:lsdException w:name="Medium Shading 2 Accent 2" w:uiPriority="64"/>
+    <w:lsdException w:name="Medium List 1 Accent 2" w:uiPriority="65"/>
+    <w:lsdException w:name="Medium List 2 Accent 2" w:uiPriority="66"/>
+    <w:lsdException w:name="Medium Grid 1 Accent 2" w:uiPriority="67"/>
+    <w:lsdException w:name="Medium Grid 2 Accent 2" w:uiPriority="68"/>
+    <w:lsdException w:name="Medium Grid 3 Accent 2" w:uiPriority="69"/>
+    <w:lsdException w:name="Dark List Accent 2" w:uiPriority="70"/>
+    <w:lsdException w:name="Colorful Shading Accent 2" w:uiPriority="71"/>
+    <w:lsdException w:name="Colorful List Accent 2" w:uiPriority="72"/>
+    <w:lsdException w:name="Colorful Grid Accent 2" w:uiPriority="73"/>
+    <w:lsdException w:name="Light Shading Accent 3" w:uiPriority="60"/>
+    <w:lsdException w:name="Light List Accent 3" w:uiPriority="61"/>
+    <w:lsdException w:name="Light Grid Accent 3" w:uiPriority="62"/>
+    <w:lsdException w:name="Medium Shading 1 Accent 3" w:uiPriority="63"/>
+    <w:lsdException w:name="Medium Shading 2 Accent 3" w:uiPriority="64"/>
+    <w:lsdException w:name="Medium List 1 Accent 3" w:uiPriority="65"/>
+    <w:lsdException w:name="Medium List 2 Accent 3" w:uiPriority="66"/>
+    <w:lsdException w:name="Medium Grid 1 Accent 3" w:uiPriority="67"/>
+    <w:lsdException w:name="Medium Grid 2 Accent 3" w:uiPriority="68"/>
+    <w:lsdException w:name="Medium Grid 3 Accent 3" w:uiPriority="69"/>
+    <w:lsdException w:name="Dark List Accent 3" w:uiPriority="70"/>
+    <w:lsdException w:name="Colorful Shading Accent 3" w:uiPriority="71"/>
+    <w:lsdException w:name="Colorful List Accent 3" w:uiPriority="72"/>
+    <w:lsdException w:name="Colorful Grid Accent 3" w:uiPriority="73"/>
+    <w:lsdException w:name="Light Shading Accent 4" w:uiPriority="60"/>
+    <w:lsdException w:name="Light List Accent 4" w:uiPriority="61"/>
+    <w:lsdException w:name="Light Grid Accent 4" w:uiPriority="62"/>
+    <w:lsdException w:name="Medium Shading 1 Accent 4" w:uiPriority="63"/>
+    <w:lsdException w:name="Medium Shading 2 Accent 4" w:uiPriority="64"/>
+    <w:lsdException w:name="Medium List 1 Accent 4" w:uiPriority="65"/>
+    <w:lsdException w:name="Medium List 2 Accent 4" w:uiPriority="66"/>
+    <w:lsdException w:name="Medium Grid 1 Accent 4" w:uiPriority="67"/>
+    <w:lsdException w:name="Medium Grid 2 Accent 4" w:uiPriority="68"/>
+    <w:lsdException w:name="Medium Grid 3 Accent 4" w:uiPriority="69"/>
+    <w:lsdException w:name="Dark List Accent 4" w:uiPriority="70"/>
+    <w:lsdException w:name="Colorful Shading Accent 4" w:uiPriority="71"/>
+    <w:lsdException w:name="Colorful List Accent 4" w:uiPriority="72"/>
+    <w:lsdException w:name="Colorful Grid Accent 4" w:uiPriority="73"/>
+    <w:lsdException w:name="Light Shading Accent 5" w:uiPriority="60"/>
+    <w:lsdException w:name="Light List Accent 5" w:uiPriority="61"/>
+    <w:lsdException w:name="Light Grid Accent 5" w:uiPriority="62"/>
+    <w:lsdException w:name="Medium Shading 1 Accent 5" w:uiPriority="63"/>
+    <w:lsdException w:name="Medium Shading 2 Accent 5" w:uiPriority="64"/>
+    <w:lsdException w:name="Medium List 1 Accent 5" w:uiPriority="65"/>
+    <w:lsdException w:name="Medium List 2 Accent 5" w:uiPriority="66"/>
+    <w:lsdException w:name="Medium Grid 1 Accent 5" w:uiPriority="67"/>
+    <w:lsdException w:name="Medium Grid 2 Accent 5" w:uiPriority="68"/>
+    <w:lsdException w:name="Medium Grid 3 Accent 5" w:uiPriority="69"/>
+    <w:lsdException w:name="Dark List Accent 5" w:uiPriority="70"/>
+    <w:lsdException w:name="Colorful Shading Accent 5" w:uiPriority="71"/>
+    <w:lsdException w:name="Colorful List Accent 5" w:uiPriority="72"/>
+    <w:lsdException w:name="Colorful Grid Accent 5" w:uiPriority="73"/>
+    <w:lsdException w:name="Light Shading Accent 6" w:uiPriority="60"/>
+    <w:lsdException w:name="Light List Accent 6" w:uiPriority="61"/>
+    <w:lsdException w:name="Light Grid Accent 6" w:uiPriority="62"/>
+    <w:lsdException w:name="Medium Shading 1 Accent 6" w:uiPriority="63"/>
+    <w:lsdException w:name="Medium Shading 2 Accent 6" w:uiPriority="64"/>
+    <w:lsdException w:name="Medium List 1 Accent 6" w:uiPriority="65"/>
+    <w:lsdException w:name="Medium List 2 Accent 6" w:uiPriority="66"/>
+    <w:lsdException w:name="Medium Grid 1 Accent 6" w:uiPriority="67"/>
+    <w:lsdException w:name="Medium Grid 2 Accent 6" w:uiPriority="68"/>
+    <w:lsdException w:name="Medium Grid 3 Accent 6" w:uiPriority="69"/>
+    <w:lsdException w:name="Dark List Accent 6" w:uiPriority="70"/>
+    <w:lsdException w:name="Colorful Shading Accent 6" w:uiPriority="71"/>
+    <w:lsdException w:name="Colorful List Accent 6" w:uiPriority="72"/>
+    <w:lsdException w:name="Colorful Grid Accent 6" w:uiPriority="73"/>
+    <w:lsdException w:name="Subtle Emphasis" w:uiPriority="19" w:qFormat="1"/>
+    <w:lsdException w:name="Intense Emphasis" w:uiPriority="21" w:qFormat="1"/>
+    <w:lsdException w:name="Subtle Reference" w:uiPriority="31" w:qFormat="1"/>
+    <w:lsdException w:name="Intense Reference" w:uiPriority="32" w:qFormat="1"/>
+    <w:lsdException w:name="Book Title" w:uiPriority="33" w:qFormat="1"/>
+    <w:lsdException w:name="Bibliography" w:semiHidden="1" w:uiPriority="37" w:unhideWhenUsed="1"/>
+    <w:lsdException w:name="TOC Heading" w:semiHidden="1" w:uiPriority="39" w:unhideWhenUsed="1" w:qFormat="1"/>
+    <w:lsdException w:name="Plain Table 1" w:uiPriority="41"/>
+    <w:lsdException w:name="Plain Table 2" w:uiPriority="42"/>
+    <w:lsdException w:name="Plain Table 3" w:uiPriority="43"/>
+    <w:lsdException w:name="Plain Table 4" w:uiPriority="44"/>
+    <w:lsdException w:name="Plain Table 5" w:uiPriority="45"/>
+    <w:lsdException w:name="Grid Table Light" w:uiPriority="40"/>
+    <w:lsdException w:name="Grid Table 1 Light" w:uiPriority="46"/>
+    <w:lsdException w:name="Grid Table 2" w:uiPriority="47"/>
+    <w:lsdException w:name="Grid Table 3" w:uiPriority="48"/>
+    <w:lsdException w:name="Grid Table 4" w:uiPriority="49"/>
+    <w:lsdException w:name="Grid Table 5 Dark" w:uiPriority="50"/>
+    <w:lsdException w:name="Grid Table 6 Colorful" w:uiPriority="51"/>
+    <w:lsdException w:name="Grid Table 7 Colorful" w:uiPriority="52"/>
+    <w:lsdException w:name="Grid Table 1 Light Accent 1" w:uiPriority="46"/>
+    <w:lsdException w:name="Grid Table 2 Accent 1" w:uiPriority="47"/>
+    <w:lsdException w:name="Grid Table 3 Accent 1" w:uiPriority="48"/>
+    <w:lsdException w:name="Grid Table 4 Accent 1" w:uiPriority="49"/>
+    <w:lsdException w:name="Grid Table 5 Dark Accent 1" w:uiPriority="50"/>
+    <w:lsdException w:name="Grid Table 6 Colorful Accent 1" w:uiPriority="51"/>
+    <w:lsdException w:name="Grid Table 7 Colorful Accent 1" w:uiPriority="52"/>
+    <w:lsdException w:name="Grid Table 1 Light Accent 2" w:uiPriority="46"/>
+    <w:lsdException w:name="Grid Table 2 Accent 2" w:uiPriority="47"/>
+    <w:lsdException w:name="Grid Table 3 Accent 2" w:uiPriority="48"/>
+    <w:lsdException w:name="Grid Table 4 Accent 2" w:uiPriority="49"/>
+    <w:lsdException w:name="Grid Table 5 Dark Accent 2" w:uiPriority="50"/>
+    <w:lsdException w:name="Grid Table 6 Colorful Accent 2" w:uiPriority="51"/>
+    <w:lsdException w:name="Grid Table 7 Colorful Accent 2" w:uiPriority="52"/>
+    <w:lsdException w:name="Grid Table 1 Light Accent 3" w:uiPriority="46"/>
+    <w:lsdException w:name="Grid Table 2 Accent 3" w:uiPriority="47"/>
+    <w:lsdException w:name="Grid Table 3 Accent 3" w:uiPriority="48"/>
+    <w:lsdException w:name="Grid Table 4 Accent 3" w:uiPriority="49"/>
+    <w:lsdException w:name="Grid Table 5 Dark Accent 3" w:uiPriority="50"/>
+    <w:lsdException w:name="Grid Table 6 Colorful Accent 3" w:uiPriority="51"/>
+    <w:lsdException w:name="Grid Table 7 Colorful Accent 3" w:uiPriority="52"/>
+    <w:lsdException w:name="Grid Table 1 Light Accent 4" w:uiPriority="46"/>
+    <w:lsdException w:name="Grid Table 2 Accent 4" w:uiPriority="47"/>
+    <w:lsdException w:name="Grid Table 3 Accent 4" w:uiPriority="48"/>
+    <w:lsdException w:name="Grid Table 4 Accent 4" w:uiPriority="49"/>
+    <w:lsdException w:name="Grid Table 5 Dark Accent 4" w:uiPriority="50"/>
+    <w:lsdException w:name="Grid Table 6 Colorful Accent 4" w:uiPriority="51"/>
+    <w:lsdException w:name="Grid Table 7 Colorful Accent 4" w:uiPriority="52"/>
+    <w:lsdException w:name="Grid Table 1 Light Accent 5" w:uiPriority="46"/>
+    <w:lsdException w:name="Grid Table 2 Accent 5" w:uiPriority="47"/>
+    <w:lsdException w:name="Grid Table 3 Accent 5" w:uiPriority="48"/>
+    <w:lsdException w:name="Grid Table 4 Accent 5" w:uiPriority="49"/>
+    <w:lsdException w:name="Grid Table 5 Dark Accent 5" w:uiPriority="50"/>
+    <w:lsdException w:name="Grid Table 6 Colorful Accent 5" w:uiPriority="51"/>
+    <w:lsdException w:name="Grid Table 7 Colorful Accent 5" w:uiPriority="52"/>
+    <w:lsdException w:name="Grid Table 1 Light Accent 6" w:uiPriority="46"/>
+    <w:lsdException w:name="Grid Table 2 Accent 6" w:uiPriority="47"/>
+    <w:lsdException w:name="Grid Table 3 Accent 6" w:uiPriority="48"/>
+    <w:lsdException w:name="Grid Table 4 Accent 6" w:uiPriority="49"/>
+    <w:lsdException w:name="Grid Table 5 Dark Accent 6" w:uiPriority="50"/>
+    <w:lsdException w:name="Grid Table 6 Colorful Accent 6" w:uiPriority="51"/>
+    <w:lsdException w:name="Grid Table 7 Colorful Accent 6" w:uiPriority="52"/>
+    <w:lsdException w:name="List Table 1 Light" w:uiPriority="46"/>
+    <w:lsdException w:name="List Table 2" w:uiPriority="47"/>
+    <w:lsdException w:name="List Table 3" w:uiPriority="48"/>
+    <w:lsdException w:name="List Table 4" w:uiPriority="49"/>
+    <w:lsdException w:name="List Table 5 Dark" w:uiPriority="50"/>
+    <w:lsdException w:name="List Table 6 Colorful" w:uiPriority="51"/>
+    <w:lsdException w:name="List Table 7 Colorful" w:uiPriority="52"/>
+    <w:lsdException w:name="List Table 1 Light Accent 1" w:uiPriority="46"/>
+    <w:lsdException w:name="List Table 2 Accent 1" w:uiPriority="47"/>
+    <w:lsdException w:name="List Table 3 Accent 1" w:uiPriority="48"/>
+    <w:lsdException w:name="List Table 4 Accent 1" w:uiPriority="49"/>
+    <w:lsdException w:name="List Table 5 Dark Accent 1" w:uiPriority="50"/>
+    <w:lsdException w:name="List Table 6 Colorful Accent 1" w:uiPriority="51"/>
+    <w:lsdException w:name="List Table 7 Colorful Accent 1" w:uiPriority="52"/>
+    <w:lsdException w:name="List Table 1 Light Accent 2" w:uiPriority="46"/>
+    <w:lsdException w:name="List Table 2 Accent 2" w:uiPriority="47"/>
+    <w:lsdException w:name="List Table 3 Accent 2" w:uiPriority="48"/>
+    <w:lsdException w:name="List Table 4 Accent 2" w:uiPriority="49"/>
+    <w:lsdException w:name="List Table 5 Dark Accent 2" w:uiPriority="50"/>
+    <w:lsdException w:name="List Table 6 Colorful Accent 2" w:uiPriority="51"/>
+    <w:lsdException w:name="List Table 7 Colorful Accent 2" w:uiPriority="52"/>
+    <w:lsdException w:name="List Table 1 Light Accent 3" w:uiPriority="46"/>
+    <w:lsdException w:name="List Table 2 Accent 3" w:uiPriority="47"/>
+    <w:lsdException w:name="List Table 3 Accent 3" w:uiPriority="48"/>
+    <w:lsdException w:name="List Table 4 Accent 3" w:uiPriority="49"/>
+    <w:lsdException w:name="List Table 5 Dark Accent 3" w:uiPriority="50"/>
+    <w:lsdException w:name="List Table 6 Colorful Accent 3" w:uiPriority="51"/>
+    <w:lsdException w:name="List Table 7 Colorful Accent 3" w:uiPriority="52"/>
+    <w:lsdException w:name="List Table 1 Light Accent 4" w:uiPriority="46"/>
+    <w:lsdException w:name="List Table 2 Accent 4" w:uiPriority="47"/>
+    <w:lsdException w:name="List Table 3 Accent 4" w:uiPriority="48"/>
+    <w:lsdException w:name="List Table 4 Accent 4" w:uiPriority="49"/>
+    <w:lsdException w:name="List Table 5 Dark Accent 4" w:uiPriority="50"/>
+    <w:lsdException w:name="List Table 6 Colorful Accent 4" w:uiPriority="51"/>
+    <w:lsdException w:name="List Table 7 Colorful Accent 4" w:uiPriority="52"/>
+    <w:lsdException w:name="List Table 1 Light Accent 5" w:uiPriority="46"/>
+    <w:lsdException w:name="List Table 2 Accent 5" w:uiPriority="47"/>
+    <w:lsdException w:name="List Table 3 Accent 5" w:uiPriority="48"/>
+    <w:lsdException w:name="List Table 4 Accent 5" w:uiPriority="49"/>
+    <w:lsdException w:name="List Table 5 Dark Accent 5" w:uiPriority="50"/>
+    <w:lsdException w:name="List Table 6 Colorful Accent 5" w:uiPriority="51"/>
+    <w:lsdException w:name="List Table 7 Colorful Accent 5" w:uiPriority="52"/>
+    <w:lsdException w:name="List Table 1 Light Accent 6" w:uiPriority="46"/>
+    <w:lsdException w:name="List Table 2 Accent 6" w:uiPriority="47"/>
+    <w:lsdException w:name="List Table 3 Accent 6" w:uiPriority="48"/>
+    <w:lsdException w:name="List Table 4 Accent 6" w:uiPriority="49"/>
+    <w:lsdException w:name="List Table 5 Dark Accent 6" w:uiPriority="50"/>
+    <w:lsdException w:name="List Table 6 Colorful Accent 6" w:uiPriority="51"/>
+    <w:lsdException w:name="List Table 7 Colorful Accent 6" w:uiPriority="52"/>
+    <w:lsdException w:name="Mention" w:semiHidden="1" w:unhideWhenUsed="1"/>
+    <w:lsdException w:name="Smart Hyperlink" w:semiHidden="1" w:unhideWhenUsed="1"/>
+    <w:lsdException w:name="Hashtag" w:semiHidden="1" w:unhideWhenUsed="1"/>
+    <w:lsdException w:name="Unresolved Mention" w:semiHidden="1" w:unhideWhenUsed="1"/>
   </w:latentStyles>
   <w:style w:type="paragraph" w:default="1" w:styleId="Normal">
     <w:name w:val="Normal"/>
@@ -1393,8 +1643,8 @@
       </w:tblBorders>
     </w:tblPr>
   </w:style>
-  <w:style w:type="table" w:customStyle="1" w:styleId="GridTable4Accent5">
-    <w:name w:val="Grid Table 4 Accent 5"/>
+  <w:style w:type="table" w:customStyle="1" w:styleId="Tablaconcuadrcula4-nfasis51">
+    <w:name w:val="Tabla con cuadrícula 4 - Énfasis 51"/>
     <w:basedOn w:val="Tablaweb3"/>
     <w:uiPriority w:val="49"/>
     <w:rsid w:val="0064213E"/>
@@ -1511,452 +1761,8 @@
       </w:tcPr>
     </w:tblStylePr>
   </w:style>
-  <w:style w:type="table" w:customStyle="1" w:styleId="GridTable6ColorfulAccent5">
-    <w:name w:val="Grid Table 6 Colorful Accent 5"/>
-    <w:basedOn w:val="Tablanormal"/>
-    <w:uiPriority w:val="51"/>
-    <w:rsid w:val="0064213E"/>
-    <w:pPr>
-      <w:spacing w:after="0" w:line="240" w:lineRule="auto"/>
-    </w:pPr>
-    <w:rPr>
-      <w:color w:val="2E74B5" w:themeColor="accent5" w:themeShade="BF"/>
-    </w:rPr>
-    <w:tblPr>
-      <w:tblStyleRowBandSize w:val="1"/>
-      <w:tblStyleColBandSize w:val="1"/>
-      <w:tblBorders>
-        <w:top w:val="single" w:sz="4" w:space="0" w:color="9CC2E5" w:themeColor="accent5" w:themeTint="99"/>
-        <w:left w:val="single" w:sz="4" w:space="0" w:color="9CC2E5" w:themeColor="accent5" w:themeTint="99"/>
-        <w:bottom w:val="single" w:sz="4" w:space="0" w:color="9CC2E5" w:themeColor="accent5" w:themeTint="99"/>
-        <w:right w:val="single" w:sz="4" w:space="0" w:color="9CC2E5" w:themeColor="accent5" w:themeTint="99"/>
-        <w:insideH w:val="single" w:sz="4" w:space="0" w:color="9CC2E5" w:themeColor="accent5" w:themeTint="99"/>
-        <w:insideV w:val="single" w:sz="4" w:space="0" w:color="9CC2E5" w:themeColor="accent5" w:themeTint="99"/>
-      </w:tblBorders>
-    </w:tblPr>
-    <w:tblStylePr w:type="firstRow">
-      <w:rPr>
-        <w:b/>
-        <w:bCs/>
-      </w:rPr>
-      <w:tblPr/>
-      <w:tcPr>
-        <w:tcBorders>
-          <w:bottom w:val="single" w:sz="12" w:space="0" w:color="9CC2E5" w:themeColor="accent5" w:themeTint="99"/>
-        </w:tcBorders>
-      </w:tcPr>
-    </w:tblStylePr>
-    <w:tblStylePr w:type="lastRow">
-      <w:rPr>
-        <w:b/>
-        <w:bCs/>
-      </w:rPr>
-      <w:tblPr/>
-      <w:tcPr>
-        <w:tcBorders>
-          <w:top w:val="double" w:sz="4" w:space="0" w:color="9CC2E5" w:themeColor="accent5" w:themeTint="99"/>
-        </w:tcBorders>
-      </w:tcPr>
-    </w:tblStylePr>
-    <w:tblStylePr w:type="firstCol">
-      <w:rPr>
-        <w:b/>
-        <w:bCs/>
-      </w:rPr>
-    </w:tblStylePr>
-    <w:tblStylePr w:type="lastCol">
-      <w:rPr>
-        <w:b/>
-        <w:bCs/>
-      </w:rPr>
-    </w:tblStylePr>
-    <w:tblStylePr w:type="band1Vert">
-      <w:tblPr/>
-      <w:tcPr>
-        <w:shd w:val="clear" w:color="auto" w:fill="DEEAF6" w:themeFill="accent5" w:themeFillTint="33"/>
-      </w:tcPr>
-    </w:tblStylePr>
-    <w:tblStylePr w:type="band1Horz">
-      <w:tblPr/>
-      <w:tcPr>
-        <w:shd w:val="clear" w:color="auto" w:fill="DEEAF6" w:themeFill="accent5" w:themeFillTint="33"/>
-      </w:tcPr>
-    </w:tblStylePr>
-  </w:style>
-</w:styles>
-</file>
-
-<file path=word/stylesWithEffects.xml><?xml version="1.0" encoding="utf-8"?>
-<w:styles xmlns:wpc="http://schemas.microsoft.com/office/word/2010/wordprocessingCanvas" xmlns:mc="http://schemas.openxmlformats.org/markup-compatibility/2006" xmlns:o="urn:schemas-microsoft-com:office:office" xmlns:r="http://schemas.openxmlformats.org/officeDocument/2006/relationships" xmlns:m="http://schemas.openxmlformats.org/officeDocument/2006/math" xmlns:v="urn:schemas-microsoft-com:vml" xmlns:wp14="http://schemas.microsoft.com/office/word/2010/wordprocessingDrawing" xmlns:wp="http://schemas.openxmlformats.org/drawingml/2006/wordprocessingDrawing" xmlns:w10="urn:schemas-microsoft-com:office:word" xmlns:w="http://schemas.openxmlformats.org/wordprocessingml/2006/main" xmlns:w14="http://schemas.microsoft.com/office/word/2010/wordml" xmlns:wpg="http://schemas.microsoft.com/office/word/2010/wordprocessingGroup" xmlns:wpi="http://schemas.microsoft.com/office/word/2010/wordprocessingInk" xmlns:wne="http://schemas.microsoft.com/office/word/2006/wordml" xmlns:wps="http://schemas.microsoft.com/office/word/2010/wordprocessingShape" mc:Ignorable="w14 wp14">
-  <w:docDefaults>
-    <w:rPrDefault>
-      <w:rPr>
-        <w:rFonts w:asciiTheme="minorHAnsi" w:eastAsiaTheme="minorHAnsi" w:hAnsiTheme="minorHAnsi" w:cstheme="minorBidi"/>
-        <w:sz w:val="22"/>
-        <w:szCs w:val="22"/>
-        <w:lang w:val="es-MX" w:eastAsia="en-US" w:bidi="ar-SA"/>
-      </w:rPr>
-    </w:rPrDefault>
-    <w:pPrDefault>
-      <w:pPr>
-        <w:spacing w:after="160" w:line="259" w:lineRule="auto"/>
-      </w:pPr>
-    </w:pPrDefault>
-  </w:docDefaults>
-  <w:latentStyles w:defLockedState="0" w:defUIPriority="99" w:defSemiHidden="1" w:defUnhideWhenUsed="1" w:defQFormat="0" w:count="267">
-    <w:lsdException w:name="Normal" w:semiHidden="0" w:uiPriority="0" w:unhideWhenUsed="0" w:qFormat="1"/>
-    <w:lsdException w:name="heading 1" w:semiHidden="0" w:uiPriority="9" w:unhideWhenUsed="0" w:qFormat="1"/>
-    <w:lsdException w:name="heading 2" w:uiPriority="9" w:qFormat="1"/>
-    <w:lsdException w:name="heading 3" w:uiPriority="9" w:qFormat="1"/>
-    <w:lsdException w:name="heading 4" w:uiPriority="9" w:qFormat="1"/>
-    <w:lsdException w:name="heading 5" w:uiPriority="9" w:qFormat="1"/>
-    <w:lsdException w:name="heading 6" w:uiPriority="9" w:qFormat="1"/>
-    <w:lsdException w:name="heading 7" w:uiPriority="9" w:qFormat="1"/>
-    <w:lsdException w:name="heading 8" w:uiPriority="9" w:qFormat="1"/>
-    <w:lsdException w:name="heading 9" w:uiPriority="9" w:qFormat="1"/>
-    <w:lsdException w:name="toc 1" w:uiPriority="39"/>
-    <w:lsdException w:name="toc 2" w:uiPriority="39"/>
-    <w:lsdException w:name="toc 3" w:uiPriority="39"/>
-    <w:lsdException w:name="toc 4" w:uiPriority="39"/>
-    <w:lsdException w:name="toc 5" w:uiPriority="39"/>
-    <w:lsdException w:name="toc 6" w:uiPriority="39"/>
-    <w:lsdException w:name="toc 7" w:uiPriority="39"/>
-    <w:lsdException w:name="toc 8" w:uiPriority="39"/>
-    <w:lsdException w:name="toc 9" w:uiPriority="39"/>
-    <w:lsdException w:name="caption" w:uiPriority="35" w:qFormat="1"/>
-    <w:lsdException w:name="Title" w:semiHidden="0" w:uiPriority="10" w:unhideWhenUsed="0" w:qFormat="1"/>
-    <w:lsdException w:name="Default Paragraph Font" w:uiPriority="1"/>
-    <w:lsdException w:name="Subtitle" w:semiHidden="0" w:uiPriority="11" w:unhideWhenUsed="0" w:qFormat="1"/>
-    <w:lsdException w:name="Strong" w:semiHidden="0" w:uiPriority="22" w:unhideWhenUsed="0" w:qFormat="1"/>
-    <w:lsdException w:name="Emphasis" w:semiHidden="0" w:uiPriority="20" w:unhideWhenUsed="0" w:qFormat="1"/>
-    <w:lsdException w:name="Table Grid" w:semiHidden="0" w:uiPriority="39" w:unhideWhenUsed="0"/>
-    <w:lsdException w:name="Placeholder Text" w:unhideWhenUsed="0"/>
-    <w:lsdException w:name="No Spacing" w:semiHidden="0" w:uiPriority="1" w:unhideWhenUsed="0" w:qFormat="1"/>
-    <w:lsdException w:name="Light Shading" w:semiHidden="0" w:uiPriority="60" w:unhideWhenUsed="0"/>
-    <w:lsdException w:name="Light List" w:semiHidden="0" w:uiPriority="61" w:unhideWhenUsed="0"/>
-    <w:lsdException w:name="Light Grid" w:semiHidden="0" w:uiPriority="62" w:unhideWhenUsed="0"/>
-    <w:lsdException w:name="Medium Shading 1" w:semiHidden="0" w:uiPriority="63" w:unhideWhenUsed="0"/>
-    <w:lsdException w:name="Medium Shading 2" w:semiHidden="0" w:uiPriority="64" w:unhideWhenUsed="0"/>
-    <w:lsdException w:name="Medium List 1" w:semiHidden="0" w:uiPriority="65" w:unhideWhenUsed="0"/>
-    <w:lsdException w:name="Medium List 2" w:semiHidden="0" w:uiPriority="66" w:unhideWhenUsed="0"/>
-    <w:lsdException w:name="Medium Grid 1" w:semiHidden="0" w:uiPriority="67" w:unhideWhenUsed="0"/>
-    <w:lsdException w:name="Medium Grid 2" w:semiHidden="0" w:uiPriority="68" w:unhideWhenUsed="0"/>
-    <w:lsdException w:name="Medium Grid 3" w:semiHidden="0" w:uiPriority="69" w:unhideWhenUsed="0"/>
-    <w:lsdException w:name="Dark List" w:semiHidden="0" w:uiPriority="70" w:unhideWhenUsed="0"/>
-    <w:lsdException w:name="Colorful Shading" w:semiHidden="0" w:uiPriority="71" w:unhideWhenUsed="0"/>
-    <w:lsdException w:name="Colorful List" w:semiHidden="0" w:uiPriority="72" w:unhideWhenUsed="0"/>
-    <w:lsdException w:name="Colorful Grid" w:semiHidden="0" w:uiPriority="73" w:unhideWhenUsed="0"/>
-    <w:lsdException w:name="Light Shading Accent 1" w:semiHidden="0" w:uiPriority="60" w:unhideWhenUsed="0"/>
-    <w:lsdException w:name="Light List Accent 1" w:semiHidden="0" w:uiPriority="61" w:unhideWhenUsed="0"/>
-    <w:lsdException w:name="Light Grid Accent 1" w:semiHidden="0" w:uiPriority="62" w:unhideWhenUsed="0"/>
-    <w:lsdException w:name="Medium Shading 1 Accent 1" w:semiHidden="0" w:uiPriority="63" w:unhideWhenUsed="0"/>
-    <w:lsdException w:name="Medium Shading 2 Accent 1" w:semiHidden="0" w:uiPriority="64" w:unhideWhenUsed="0"/>
-    <w:lsdException w:name="Medium List 1 Accent 1" w:semiHidden="0" w:uiPriority="65" w:unhideWhenUsed="0"/>
-    <w:lsdException w:name="Revision" w:unhideWhenUsed="0"/>
-    <w:lsdException w:name="List Paragraph" w:semiHidden="0" w:uiPriority="34" w:unhideWhenUsed="0" w:qFormat="1"/>
-    <w:lsdException w:name="Quote" w:semiHidden="0" w:uiPriority="29" w:unhideWhenUsed="0" w:qFormat="1"/>
-    <w:lsdException w:name="Intense Quote" w:semiHidden="0" w:uiPriority="30" w:unhideWhenUsed="0" w:qFormat="1"/>
-    <w:lsdException w:name="Medium List 2 Accent 1" w:semiHidden="0" w:uiPriority="66" w:unhideWhenUsed="0"/>
-    <w:lsdException w:name="Medium Grid 1 Accent 1" w:semiHidden="0" w:uiPriority="67" w:unhideWhenUsed="0"/>
-    <w:lsdException w:name="Medium Grid 2 Accent 1" w:semiHidden="0" w:uiPriority="68" w:unhideWhenUsed="0"/>
-    <w:lsdException w:name="Medium Grid 3 Accent 1" w:semiHidden="0" w:uiPriority="69" w:unhideWhenUsed="0"/>
-    <w:lsdException w:name="Dark List Accent 1" w:semiHidden="0" w:uiPriority="70" w:unhideWhenUsed="0"/>
-    <w:lsdException w:name="Colorful Shading Accent 1" w:semiHidden="0" w:uiPriority="71" w:unhideWhenUsed="0"/>
-    <w:lsdException w:name="Colorful List Accent 1" w:semiHidden="0" w:uiPriority="72" w:unhideWhenUsed="0"/>
-    <w:lsdException w:name="Colorful Grid Accent 1" w:semiHidden="0" w:uiPriority="73" w:unhideWhenUsed="0"/>
-    <w:lsdException w:name="Light Shading Accent 2" w:semiHidden="0" w:uiPriority="60" w:unhideWhenUsed="0"/>
-    <w:lsdException w:name="Light List Accent 2" w:semiHidden="0" w:uiPriority="61" w:unhideWhenUsed="0"/>
-    <w:lsdException w:name="Light Grid Accent 2" w:semiHidden="0" w:uiPriority="62" w:unhideWhenUsed="0"/>
-    <w:lsdException w:name="Medium Shading 1 Accent 2" w:semiHidden="0" w:uiPriority="63" w:unhideWhenUsed="0"/>
-    <w:lsdException w:name="Medium Shading 2 Accent 2" w:semiHidden="0" w:uiPriority="64" w:unhideWhenUsed="0"/>
-    <w:lsdException w:name="Medium List 1 Accent 2" w:semiHidden="0" w:uiPriority="65" w:unhideWhenUsed="0"/>
-    <w:lsdException w:name="Medium List 2 Accent 2" w:semiHidden="0" w:uiPriority="66" w:unhideWhenUsed="0"/>
-    <w:lsdException w:name="Medium Grid 1 Accent 2" w:semiHidden="0" w:uiPriority="67" w:unhideWhenUsed="0"/>
-    <w:lsdException w:name="Medium Grid 2 Accent 2" w:semiHidden="0" w:uiPriority="68" w:unhideWhenUsed="0"/>
-    <w:lsdException w:name="Medium Grid 3 Accent 2" w:semiHidden="0" w:uiPriority="69" w:unhideWhenUsed="0"/>
-    <w:lsdException w:name="Dark List Accent 2" w:semiHidden="0" w:uiPriority="70" w:unhideWhenUsed="0"/>
-    <w:lsdException w:name="Colorful Shading Accent 2" w:semiHidden="0" w:uiPriority="71" w:unhideWhenUsed="0"/>
-    <w:lsdException w:name="Colorful List Accent 2" w:semiHidden="0" w:uiPriority="72" w:unhideWhenUsed="0"/>
-    <w:lsdException w:name="Colorful Grid Accent 2" w:semiHidden="0" w:uiPriority="73" w:unhideWhenUsed="0"/>
-    <w:lsdException w:name="Light Shading Accent 3" w:semiHidden="0" w:uiPriority="60" w:unhideWhenUsed="0"/>
-    <w:lsdException w:name="Light List Accent 3" w:semiHidden="0" w:uiPriority="61" w:unhideWhenUsed="0"/>
-    <w:lsdException w:name="Light Grid Accent 3" w:semiHidden="0" w:uiPriority="62" w:unhideWhenUsed="0"/>
-    <w:lsdException w:name="Medium Shading 1 Accent 3" w:semiHidden="0" w:uiPriority="63" w:unhideWhenUsed="0"/>
-    <w:lsdException w:name="Medium Shading 2 Accent 3" w:semiHidden="0" w:uiPriority="64" w:unhideWhenUsed="0"/>
-    <w:lsdException w:name="Medium List 1 Accent 3" w:semiHidden="0" w:uiPriority="65" w:unhideWhenUsed="0"/>
-    <w:lsdException w:name="Medium List 2 Accent 3" w:semiHidden="0" w:uiPriority="66" w:unhideWhenUsed="0"/>
-    <w:lsdException w:name="Medium Grid 1 Accent 3" w:semiHidden="0" w:uiPriority="67" w:unhideWhenUsed="0"/>
-    <w:lsdException w:name="Medium Grid 2 Accent 3" w:semiHidden="0" w:uiPriority="68" w:unhideWhenUsed="0"/>
-    <w:lsdException w:name="Medium Grid 3 Accent 3" w:semiHidden="0" w:uiPriority="69" w:unhideWhenUsed="0"/>
-    <w:lsdException w:name="Dark List Accent 3" w:semiHidden="0" w:uiPriority="70" w:unhideWhenUsed="0"/>
-    <w:lsdException w:name="Colorful Shading Accent 3" w:semiHidden="0" w:uiPriority="71" w:unhideWhenUsed="0"/>
-    <w:lsdException w:name="Colorful List Accent 3" w:semiHidden="0" w:uiPriority="72" w:unhideWhenUsed="0"/>
-    <w:lsdException w:name="Colorful Grid Accent 3" w:semiHidden="0" w:uiPriority="73" w:unhideWhenUsed="0"/>
-    <w:lsdException w:name="Light Shading Accent 4" w:semiHidden="0" w:uiPriority="60" w:unhideWhenUsed="0"/>
-    <w:lsdException w:name="Light List Accent 4" w:semiHidden="0" w:uiPriority="61" w:unhideWhenUsed="0"/>
-    <w:lsdException w:name="Light Grid Accent 4" w:semiHidden="0" w:uiPriority="62" w:unhideWhenUsed="0"/>
-    <w:lsdException w:name="Medium Shading 1 Accent 4" w:semiHidden="0" w:uiPriority="63" w:unhideWhenUsed="0"/>
-    <w:lsdException w:name="Medium Shading 2 Accent 4" w:semiHidden="0" w:uiPriority="64" w:unhideWhenUsed="0"/>
-    <w:lsdException w:name="Medium List 1 Accent 4" w:semiHidden="0" w:uiPriority="65" w:unhideWhenUsed="0"/>
-    <w:lsdException w:name="Medium List 2 Accent 4" w:semiHidden="0" w:uiPriority="66" w:unhideWhenUsed="0"/>
-    <w:lsdException w:name="Medium Grid 1 Accent 4" w:semiHidden="0" w:uiPriority="67" w:unhideWhenUsed="0"/>
-    <w:lsdException w:name="Medium Grid 2 Accent 4" w:semiHidden="0" w:uiPriority="68" w:unhideWhenUsed="0"/>
-    <w:lsdException w:name="Medium Grid 3 Accent 4" w:semiHidden="0" w:uiPriority="69" w:unhideWhenUsed="0"/>
-    <w:lsdException w:name="Dark List Accent 4" w:semiHidden="0" w:uiPriority="70" w:unhideWhenUsed="0"/>
-    <w:lsdException w:name="Colorful Shading Accent 4" w:semiHidden="0" w:uiPriority="71" w:unhideWhenUsed="0"/>
-    <w:lsdException w:name="Colorful List Accent 4" w:semiHidden="0" w:uiPriority="72" w:unhideWhenUsed="0"/>
-    <w:lsdException w:name="Colorful Grid Accent 4" w:semiHidden="0" w:uiPriority="73" w:unhideWhenUsed="0"/>
-    <w:lsdException w:name="Light Shading Accent 5" w:semiHidden="0" w:uiPriority="60" w:unhideWhenUsed="0"/>
-    <w:lsdException w:name="Light List Accent 5" w:semiHidden="0" w:uiPriority="61" w:unhideWhenUsed="0"/>
-    <w:lsdException w:name="Light Grid Accent 5" w:semiHidden="0" w:uiPriority="62" w:unhideWhenUsed="0"/>
-    <w:lsdException w:name="Medium Shading 1 Accent 5" w:semiHidden="0" w:uiPriority="63" w:unhideWhenUsed="0"/>
-    <w:lsdException w:name="Medium Shading 2 Accent 5" w:semiHidden="0" w:uiPriority="64" w:unhideWhenUsed="0"/>
-    <w:lsdException w:name="Medium List 1 Accent 5" w:semiHidden="0" w:uiPriority="65" w:unhideWhenUsed="0"/>
-    <w:lsdException w:name="Medium List 2 Accent 5" w:semiHidden="0" w:uiPriority="66" w:unhideWhenUsed="0"/>
-    <w:lsdException w:name="Medium Grid 1 Accent 5" w:semiHidden="0" w:uiPriority="67" w:unhideWhenUsed="0"/>
-    <w:lsdException w:name="Medium Grid 2 Accent 5" w:semiHidden="0" w:uiPriority="68" w:unhideWhenUsed="0"/>
-    <w:lsdException w:name="Medium Grid 3 Accent 5" w:semiHidden="0" w:uiPriority="69" w:unhideWhenUsed="0"/>
-    <w:lsdException w:name="Dark List Accent 5" w:semiHidden="0" w:uiPriority="70" w:unhideWhenUsed="0"/>
-    <w:lsdException w:name="Colorful Shading Accent 5" w:semiHidden="0" w:uiPriority="71" w:unhideWhenUsed="0"/>
-    <w:lsdException w:name="Colorful List Accent 5" w:semiHidden="0" w:uiPriority="72" w:unhideWhenUsed="0"/>
-    <w:lsdException w:name="Colorful Grid Accent 5" w:semiHidden="0" w:uiPriority="73" w:unhideWhenUsed="0"/>
-    <w:lsdException w:name="Light Shading Accent 6" w:semiHidden="0" w:uiPriority="60" w:unhideWhenUsed="0"/>
-    <w:lsdException w:name="Light List Accent 6" w:semiHidden="0" w:uiPriority="61" w:unhideWhenUsed="0"/>
-    <w:lsdException w:name="Light Grid Accent 6" w:semiHidden="0" w:uiPriority="62" w:unhideWhenUsed="0"/>
-    <w:lsdException w:name="Medium Shading 1 Accent 6" w:semiHidden="0" w:uiPriority="63" w:unhideWhenUsed="0"/>
-    <w:lsdException w:name="Medium Shading 2 Accent 6" w:semiHidden="0" w:uiPriority="64" w:unhideWhenUsed="0"/>
-    <w:lsdException w:name="Medium List 1 Accent 6" w:semiHidden="0" w:uiPriority="65" w:unhideWhenUsed="0"/>
-    <w:lsdException w:name="Medium List 2 Accent 6" w:semiHidden="0" w:uiPriority="66" w:unhideWhenUsed="0"/>
-    <w:lsdException w:name="Medium Grid 1 Accent 6" w:semiHidden="0" w:uiPriority="67" w:unhideWhenUsed="0"/>
-    <w:lsdException w:name="Medium Grid 2 Accent 6" w:semiHidden="0" w:uiPriority="68" w:unhideWhenUsed="0"/>
-    <w:lsdException w:name="Medium Grid 3 Accent 6" w:semiHidden="0" w:uiPriority="69" w:unhideWhenUsed="0"/>
-    <w:lsdException w:name="Dark List Accent 6" w:semiHidden="0" w:uiPriority="70" w:unhideWhenUsed="0"/>
-    <w:lsdException w:name="Colorful Shading Accent 6" w:semiHidden="0" w:uiPriority="71" w:unhideWhenUsed="0"/>
-    <w:lsdException w:name="Colorful List Accent 6" w:semiHidden="0" w:uiPriority="72" w:unhideWhenUsed="0"/>
-    <w:lsdException w:name="Colorful Grid Accent 6" w:semiHidden="0" w:uiPriority="73" w:unhideWhenUsed="0"/>
-    <w:lsdException w:name="Subtle Emphasis" w:semiHidden="0" w:uiPriority="19" w:unhideWhenUsed="0" w:qFormat="1"/>
-    <w:lsdException w:name="Intense Emphasis" w:semiHidden="0" w:uiPriority="21" w:unhideWhenUsed="0" w:qFormat="1"/>
-    <w:lsdException w:name="Subtle Reference" w:semiHidden="0" w:uiPriority="31" w:unhideWhenUsed="0" w:qFormat="1"/>
-    <w:lsdException w:name="Intense Reference" w:semiHidden="0" w:uiPriority="32" w:unhideWhenUsed="0" w:qFormat="1"/>
-    <w:lsdException w:name="Book Title" w:semiHidden="0" w:uiPriority="33" w:unhideWhenUsed="0" w:qFormat="1"/>
-    <w:lsdException w:name="Bibliography" w:uiPriority="37"/>
-    <w:lsdException w:name="TOC Heading" w:uiPriority="39" w:qFormat="1"/>
-  </w:latentStyles>
-  <w:style w:type="paragraph" w:default="1" w:styleId="Normal">
-    <w:name w:val="Normal"/>
-    <w:qFormat/>
-    <w:rsid w:val="0064213E"/>
-  </w:style>
-  <w:style w:type="character" w:default="1" w:styleId="Fuentedeprrafopredeter">
-    <w:name w:val="Default Paragraph Font"/>
-    <w:uiPriority w:val="1"/>
-    <w:semiHidden/>
-    <w:unhideWhenUsed/>
-  </w:style>
-  <w:style w:type="table" w:default="1" w:styleId="Tablanormal">
-    <w:name w:val="Normal Table"/>
-    <w:uiPriority w:val="99"/>
-    <w:semiHidden/>
-    <w:unhideWhenUsed/>
-    <w:tblPr>
-      <w:tblInd w:w="0" w:type="dxa"/>
-      <w:tblCellMar>
-        <w:top w:w="0" w:type="dxa"/>
-        <w:left w:w="108" w:type="dxa"/>
-        <w:bottom w:w="0" w:type="dxa"/>
-        <w:right w:w="108" w:type="dxa"/>
-      </w:tblCellMar>
-    </w:tblPr>
-  </w:style>
-  <w:style w:type="numbering" w:default="1" w:styleId="Sinlista">
-    <w:name w:val="No List"/>
-    <w:uiPriority w:val="99"/>
-    <w:semiHidden/>
-    <w:unhideWhenUsed/>
-  </w:style>
-  <w:style w:type="paragraph" w:styleId="Encabezado">
-    <w:name w:val="header"/>
-    <w:basedOn w:val="Normal"/>
-    <w:link w:val="EncabezadoCar"/>
-    <w:uiPriority w:val="99"/>
-    <w:unhideWhenUsed/>
-    <w:rsid w:val="0064213E"/>
-    <w:pPr>
-      <w:tabs>
-        <w:tab w:val="center" w:pos="4419"/>
-        <w:tab w:val="right" w:pos="8838"/>
-      </w:tabs>
-      <w:spacing w:after="0" w:line="240" w:lineRule="auto"/>
-    </w:pPr>
-  </w:style>
-  <w:style w:type="character" w:customStyle="1" w:styleId="EncabezadoCar">
-    <w:name w:val="Encabezado Car"/>
-    <w:basedOn w:val="Fuentedeprrafopredeter"/>
-    <w:link w:val="Encabezado"/>
-    <w:uiPriority w:val="99"/>
-    <w:rsid w:val="0064213E"/>
-  </w:style>
-  <w:style w:type="paragraph" w:styleId="Piedepgina">
-    <w:name w:val="footer"/>
-    <w:basedOn w:val="Normal"/>
-    <w:link w:val="PiedepginaCar"/>
-    <w:uiPriority w:val="99"/>
-    <w:unhideWhenUsed/>
-    <w:rsid w:val="0064213E"/>
-    <w:pPr>
-      <w:tabs>
-        <w:tab w:val="center" w:pos="4419"/>
-        <w:tab w:val="right" w:pos="8838"/>
-      </w:tabs>
-      <w:spacing w:after="0" w:line="240" w:lineRule="auto"/>
-    </w:pPr>
-  </w:style>
-  <w:style w:type="character" w:customStyle="1" w:styleId="PiedepginaCar">
-    <w:name w:val="Pie de página Car"/>
-    <w:basedOn w:val="Fuentedeprrafopredeter"/>
-    <w:link w:val="Piedepgina"/>
-    <w:uiPriority w:val="99"/>
-    <w:rsid w:val="0064213E"/>
-  </w:style>
-  <w:style w:type="table" w:styleId="Tablaconcuadrcula">
-    <w:name w:val="Table Grid"/>
-    <w:basedOn w:val="Tablanormal"/>
-    <w:uiPriority w:val="39"/>
-    <w:rsid w:val="0064213E"/>
-    <w:pPr>
-      <w:spacing w:after="0" w:line="240" w:lineRule="auto"/>
-    </w:pPr>
-    <w:tblPr>
-      <w:tblBorders>
-        <w:top w:val="single" w:sz="4" w:space="0" w:color="auto"/>
-        <w:left w:val="single" w:sz="4" w:space="0" w:color="auto"/>
-        <w:bottom w:val="single" w:sz="4" w:space="0" w:color="auto"/>
-        <w:right w:val="single" w:sz="4" w:space="0" w:color="auto"/>
-        <w:insideH w:val="single" w:sz="4" w:space="0" w:color="auto"/>
-        <w:insideV w:val="single" w:sz="4" w:space="0" w:color="auto"/>
-      </w:tblBorders>
-    </w:tblPr>
-  </w:style>
-  <w:style w:type="table" w:customStyle="1" w:styleId="GridTable4Accent5">
-    <w:name w:val="Grid Table 4 Accent 5"/>
-    <w:basedOn w:val="Tablaweb3"/>
-    <w:uiPriority w:val="49"/>
-    <w:rsid w:val="0064213E"/>
-    <w:pPr>
-      <w:spacing w:after="0" w:line="240" w:lineRule="auto"/>
-    </w:pPr>
-    <w:tblPr>
-      <w:tblStyleRowBandSize w:val="1"/>
-      <w:tblStyleColBandSize w:val="1"/>
-      <w:tblBorders>
-        <w:top w:val="single" w:sz="4" w:space="0" w:color="9CC2E5" w:themeColor="accent5" w:themeTint="99"/>
-        <w:left w:val="single" w:sz="4" w:space="0" w:color="9CC2E5" w:themeColor="accent5" w:themeTint="99"/>
-        <w:bottom w:val="single" w:sz="4" w:space="0" w:color="9CC2E5" w:themeColor="accent5" w:themeTint="99"/>
-        <w:right w:val="single" w:sz="4" w:space="0" w:color="9CC2E5" w:themeColor="accent5" w:themeTint="99"/>
-        <w:insideH w:val="single" w:sz="4" w:space="0" w:color="9CC2E5" w:themeColor="accent5" w:themeTint="99"/>
-        <w:insideV w:val="single" w:sz="4" w:space="0" w:color="9CC2E5" w:themeColor="accent5" w:themeTint="99"/>
-      </w:tblBorders>
-    </w:tblPr>
-    <w:tcPr>
-      <w:shd w:val="clear" w:color="auto" w:fill="auto"/>
-    </w:tcPr>
-    <w:tblStylePr w:type="firstRow">
-      <w:rPr>
-        <w:b/>
-        <w:bCs/>
-        <w:color w:val="FFFFFF" w:themeColor="background1"/>
-      </w:rPr>
-      <w:tblPr/>
-      <w:tcPr>
-        <w:tcBorders>
-          <w:top w:val="single" w:sz="4" w:space="0" w:color="5B9BD5" w:themeColor="accent5"/>
-          <w:left w:val="single" w:sz="4" w:space="0" w:color="5B9BD5" w:themeColor="accent5"/>
-          <w:bottom w:val="single" w:sz="4" w:space="0" w:color="5B9BD5" w:themeColor="accent5"/>
-          <w:right w:val="single" w:sz="4" w:space="0" w:color="5B9BD5" w:themeColor="accent5"/>
-          <w:insideH w:val="nil"/>
-          <w:insideV w:val="nil"/>
-          <w:tl2br w:val="none" w:sz="0" w:space="0" w:color="auto"/>
-          <w:tr2bl w:val="none" w:sz="0" w:space="0" w:color="auto"/>
-        </w:tcBorders>
-        <w:shd w:val="clear" w:color="auto" w:fill="5B9BD5" w:themeFill="accent5"/>
-      </w:tcPr>
-    </w:tblStylePr>
-    <w:tblStylePr w:type="lastRow">
-      <w:rPr>
-        <w:b/>
-        <w:bCs/>
-      </w:rPr>
-      <w:tblPr/>
-      <w:tcPr>
-        <w:tcBorders>
-          <w:top w:val="double" w:sz="4" w:space="0" w:color="5B9BD5" w:themeColor="accent5"/>
-        </w:tcBorders>
-      </w:tcPr>
-    </w:tblStylePr>
-    <w:tblStylePr w:type="firstCol">
-      <w:rPr>
-        <w:b/>
-        <w:bCs/>
-      </w:rPr>
-    </w:tblStylePr>
-    <w:tblStylePr w:type="lastCol">
-      <w:rPr>
-        <w:b/>
-        <w:bCs/>
-      </w:rPr>
-    </w:tblStylePr>
-    <w:tblStylePr w:type="band1Vert">
-      <w:tblPr/>
-      <w:tcPr>
-        <w:shd w:val="clear" w:color="auto" w:fill="DEEAF6" w:themeFill="accent5" w:themeFillTint="33"/>
-      </w:tcPr>
-    </w:tblStylePr>
-    <w:tblStylePr w:type="band1Horz">
-      <w:tblPr/>
-      <w:tcPr>
-        <w:shd w:val="clear" w:color="auto" w:fill="DEEAF6" w:themeFill="accent5" w:themeFillTint="33"/>
-      </w:tcPr>
-    </w:tblStylePr>
-  </w:style>
-  <w:style w:type="table" w:styleId="Tablaweb3">
-    <w:name w:val="Table Web 3"/>
-    <w:basedOn w:val="Tablanormal"/>
-    <w:uiPriority w:val="99"/>
-    <w:semiHidden/>
-    <w:unhideWhenUsed/>
-    <w:rsid w:val="0064213E"/>
-    <w:tblPr>
-      <w:tblCellSpacing w:w="20" w:type="dxa"/>
-      <w:tblBorders>
-        <w:top w:val="outset" w:sz="24" w:space="0" w:color="auto"/>
-        <w:left w:val="outset" w:sz="24" w:space="0" w:color="auto"/>
-        <w:bottom w:val="outset" w:sz="24" w:space="0" w:color="auto"/>
-        <w:right w:val="outset" w:sz="24" w:space="0" w:color="auto"/>
-        <w:insideH w:val="outset" w:sz="6" w:space="0" w:color="auto"/>
-        <w:insideV w:val="outset" w:sz="6" w:space="0" w:color="auto"/>
-      </w:tblBorders>
-    </w:tblPr>
-    <w:trPr>
-      <w:tblCellSpacing w:w="20" w:type="dxa"/>
-    </w:trPr>
-    <w:tcPr>
-      <w:shd w:val="clear" w:color="auto" w:fill="auto"/>
-    </w:tcPr>
-    <w:tblStylePr w:type="firstRow">
-      <w:rPr>
-        <w:color w:val="auto"/>
-      </w:rPr>
-      <w:tblPr/>
-      <w:tcPr>
-        <w:tcBorders>
-          <w:tl2br w:val="none" w:sz="0" w:space="0" w:color="auto"/>
-          <w:tr2bl w:val="none" w:sz="0" w:space="0" w:color="auto"/>
-        </w:tcBorders>
-      </w:tcPr>
-    </w:tblStylePr>
-  </w:style>
-  <w:style w:type="table" w:customStyle="1" w:styleId="GridTable6ColorfulAccent5">
-    <w:name w:val="Grid Table 6 Colorful Accent 5"/>
+  <w:style w:type="table" w:customStyle="1" w:styleId="Tablaconcuadrcula6concolores-nfasis51">
+    <w:name w:val="Tabla con cuadrícula 6 con colores - Énfasis 51"/>
     <w:basedOn w:val="Tablanormal"/>
     <w:uiPriority w:val="51"/>
     <w:rsid w:val="0064213E"/>
@@ -2319,7 +2125,7 @@
   <a:extraClrSchemeLst/>
   <a:extLst>
     <a:ext uri="{05A4C25C-085E-4340-85A3-A5531E510DB2}">
-      <thm15:themeFamily xmlns:thm15="http://schemas.microsoft.com/office/thememl/2012/main" xmlns="" name="Office Theme" id="{62F939B6-93AF-4DB8-9C6B-D6C7DFDC589F}" vid="{4A3C46E8-61CC-4603-A589-7422A47A8E4A}"/>
+      <thm15:themeFamily xmlns:thm15="http://schemas.microsoft.com/office/thememl/2012/main" name="Office Theme" id="{62F939B6-93AF-4DB8-9C6B-D6C7DFDC589F}" vid="{4A3C46E8-61CC-4603-A589-7422A47A8E4A}"/>
     </a:ext>
   </a:extLst>
 </a:theme>

</xml_diff>

<commit_message>
Se subió el manual de usuario de SIGERA_Consultas
</commit_message>
<xml_diff>
--- a/Documentación/Planes de Pruebas/AplicaciónUsuario/Plan de pruebas para componentes.docx
+++ b/Documentación/Planes de Pruebas/AplicaciónUsuario/Plan de pruebas para componentes.docx
@@ -263,6 +263,7 @@
                 <w:szCs w:val="24"/>
               </w:rPr>
             </w:pPr>
+            <w:bookmarkStart w:id="0" w:name="_GoBack" w:colFirst="2" w:colLast="2"/>
             <w:r>
               <w:rPr>
                 <w:rFonts w:ascii="Arial" w:hAnsi="Arial" w:cs="Arial"/>
@@ -860,20 +861,16 @@
         </w:tc>
       </w:tr>
     </w:tbl>
+    <w:bookmarkEnd w:id="0"/>
     <w:p>
       <w:r>
         <w:t>}</w:t>
       </w:r>
-      <w:bookmarkStart w:id="0" w:name="_GoBack"/>
-      <w:bookmarkEnd w:id="0"/>
     </w:p>
     <w:sectPr>
       <w:headerReference w:type="even" r:id="rId8"/>
       <w:headerReference w:type="default" r:id="rId9"/>
-      <w:footerReference w:type="even" r:id="rId10"/>
-      <w:footerReference w:type="default" r:id="rId11"/>
-      <w:headerReference w:type="first" r:id="rId12"/>
-      <w:footerReference w:type="first" r:id="rId13"/>
+      <w:headerReference w:type="first" r:id="rId10"/>
       <w:pgSz w:w="15840" w:h="12240" w:orient="landscape"/>
       <w:pgMar w:top="1701" w:right="1417" w:bottom="1701" w:left="1417" w:header="708" w:footer="708" w:gutter="0"/>
       <w:cols w:space="708"/>
@@ -906,36 +903,6 @@
     </w:p>
   </w:endnote>
 </w:endnotes>
-</file>
-
-<file path=word/footer1.xml><?xml version="1.0" encoding="utf-8"?>
-<w:ftr xmlns:wpc="http://schemas.microsoft.com/office/word/2010/wordprocessingCanvas" xmlns:cx="http://schemas.microsoft.com/office/drawing/2014/chartex" xmlns:cx1="http://schemas.microsoft.com/office/drawing/2015/9/8/chartex" xmlns:cx2="http://schemas.microsoft.com/office/drawing/2015/10/21/chartex" xmlns:cx3="http://schemas.microsoft.com/office/drawing/2016/5/9/chartex" xmlns:cx4="http://schemas.microsoft.com/office/drawing/2016/5/10/chartex" xmlns:cx5="http://schemas.microsoft.com/office/drawing/2016/5/11/chartex" xmlns:cx6="http://schemas.microsoft.com/office/drawing/2016/5/12/chartex" xmlns:cx7="http://schemas.microsoft.com/office/drawing/2016/5/13/chartex" xmlns:cx8="http://schemas.microsoft.com/office/drawing/2016/5/14/chartex" xmlns:mc="http://schemas.openxmlformats.org/markup-compatibility/2006" xmlns:aink="http://schemas.microsoft.com/office/drawing/2016/ink" xmlns:am3d="http://schemas.microsoft.com/office/drawing/2017/model3d" xmlns:o="urn:schemas-microsoft-com:office:office" xmlns:r="http://schemas.openxmlformats.org/officeDocument/2006/relationships" xmlns:m="http://schemas.openxmlformats.org/officeDocument/2006/math" xmlns:v="urn:schemas-microsoft-com:vml" xmlns:wp14="http://schemas.microsoft.com/office/word/2010/wordprocessingDrawing" xmlns:wp="http://schemas.openxmlformats.org/drawingml/2006/wordprocessingDrawing" xmlns:w10="urn:schemas-microsoft-com:office:word" xmlns:w="http://schemas.openxmlformats.org/wordprocessingml/2006/main" xmlns:w14="http://schemas.microsoft.com/office/word/2010/wordml" xmlns:w15="http://schemas.microsoft.com/office/word/2012/wordml" xmlns:w16cid="http://schemas.microsoft.com/office/word/2016/wordml/cid" xmlns:w16se="http://schemas.microsoft.com/office/word/2015/wordml/symex" xmlns:wpg="http://schemas.microsoft.com/office/word/2010/wordprocessingGroup" xmlns:wpi="http://schemas.microsoft.com/office/word/2010/wordprocessingInk" xmlns:wne="http://schemas.microsoft.com/office/word/2006/wordml" xmlns:wps="http://schemas.microsoft.com/office/word/2010/wordprocessingShape" mc:Ignorable="w14 w15 w16se w16cid wp14">
-  <w:p>
-    <w:pPr>
-      <w:pStyle w:val="Piedepgina"/>
-    </w:pPr>
-  </w:p>
-</w:ftr>
-</file>
-
-<file path=word/footer2.xml><?xml version="1.0" encoding="utf-8"?>
-<w:ftr xmlns:wpc="http://schemas.microsoft.com/office/word/2010/wordprocessingCanvas" xmlns:cx="http://schemas.microsoft.com/office/drawing/2014/chartex" xmlns:cx1="http://schemas.microsoft.com/office/drawing/2015/9/8/chartex" xmlns:cx2="http://schemas.microsoft.com/office/drawing/2015/10/21/chartex" xmlns:cx3="http://schemas.microsoft.com/office/drawing/2016/5/9/chartex" xmlns:cx4="http://schemas.microsoft.com/office/drawing/2016/5/10/chartex" xmlns:cx5="http://schemas.microsoft.com/office/drawing/2016/5/11/chartex" xmlns:cx6="http://schemas.microsoft.com/office/drawing/2016/5/12/chartex" xmlns:cx7="http://schemas.microsoft.com/office/drawing/2016/5/13/chartex" xmlns:cx8="http://schemas.microsoft.com/office/drawing/2016/5/14/chartex" xmlns:mc="http://schemas.openxmlformats.org/markup-compatibility/2006" xmlns:aink="http://schemas.microsoft.com/office/drawing/2016/ink" xmlns:am3d="http://schemas.microsoft.com/office/drawing/2017/model3d" xmlns:o="urn:schemas-microsoft-com:office:office" xmlns:r="http://schemas.openxmlformats.org/officeDocument/2006/relationships" xmlns:m="http://schemas.openxmlformats.org/officeDocument/2006/math" xmlns:v="urn:schemas-microsoft-com:vml" xmlns:wp14="http://schemas.microsoft.com/office/word/2010/wordprocessingDrawing" xmlns:wp="http://schemas.openxmlformats.org/drawingml/2006/wordprocessingDrawing" xmlns:w10="urn:schemas-microsoft-com:office:word" xmlns:w="http://schemas.openxmlformats.org/wordprocessingml/2006/main" xmlns:w14="http://schemas.microsoft.com/office/word/2010/wordml" xmlns:w15="http://schemas.microsoft.com/office/word/2012/wordml" xmlns:w16cid="http://schemas.microsoft.com/office/word/2016/wordml/cid" xmlns:w16se="http://schemas.microsoft.com/office/word/2015/wordml/symex" xmlns:wpg="http://schemas.microsoft.com/office/word/2010/wordprocessingGroup" xmlns:wpi="http://schemas.microsoft.com/office/word/2010/wordprocessingInk" xmlns:wne="http://schemas.microsoft.com/office/word/2006/wordml" xmlns:wps="http://schemas.microsoft.com/office/word/2010/wordprocessingShape" mc:Ignorable="w14 w15 w16se w16cid wp14">
-  <w:p>
-    <w:pPr>
-      <w:pStyle w:val="Piedepgina"/>
-    </w:pPr>
-  </w:p>
-</w:ftr>
-</file>
-
-<file path=word/footer3.xml><?xml version="1.0" encoding="utf-8"?>
-<w:ftr xmlns:wpc="http://schemas.microsoft.com/office/word/2010/wordprocessingCanvas" xmlns:cx="http://schemas.microsoft.com/office/drawing/2014/chartex" xmlns:cx1="http://schemas.microsoft.com/office/drawing/2015/9/8/chartex" xmlns:cx2="http://schemas.microsoft.com/office/drawing/2015/10/21/chartex" xmlns:cx3="http://schemas.microsoft.com/office/drawing/2016/5/9/chartex" xmlns:cx4="http://schemas.microsoft.com/office/drawing/2016/5/10/chartex" xmlns:cx5="http://schemas.microsoft.com/office/drawing/2016/5/11/chartex" xmlns:cx6="http://schemas.microsoft.com/office/drawing/2016/5/12/chartex" xmlns:cx7="http://schemas.microsoft.com/office/drawing/2016/5/13/chartex" xmlns:cx8="http://schemas.microsoft.com/office/drawing/2016/5/14/chartex" xmlns:mc="http://schemas.openxmlformats.org/markup-compatibility/2006" xmlns:aink="http://schemas.microsoft.com/office/drawing/2016/ink" xmlns:am3d="http://schemas.microsoft.com/office/drawing/2017/model3d" xmlns:o="urn:schemas-microsoft-com:office:office" xmlns:r="http://schemas.openxmlformats.org/officeDocument/2006/relationships" xmlns:m="http://schemas.openxmlformats.org/officeDocument/2006/math" xmlns:v="urn:schemas-microsoft-com:vml" xmlns:wp14="http://schemas.microsoft.com/office/word/2010/wordprocessingDrawing" xmlns:wp="http://schemas.openxmlformats.org/drawingml/2006/wordprocessingDrawing" xmlns:w10="urn:schemas-microsoft-com:office:word" xmlns:w="http://schemas.openxmlformats.org/wordprocessingml/2006/main" xmlns:w14="http://schemas.microsoft.com/office/word/2010/wordml" xmlns:w15="http://schemas.microsoft.com/office/word/2012/wordml" xmlns:w16cid="http://schemas.microsoft.com/office/word/2016/wordml/cid" xmlns:w16se="http://schemas.microsoft.com/office/word/2015/wordml/symex" xmlns:wpg="http://schemas.microsoft.com/office/word/2010/wordprocessingGroup" xmlns:wpi="http://schemas.microsoft.com/office/word/2010/wordprocessingInk" xmlns:wne="http://schemas.microsoft.com/office/word/2006/wordml" xmlns:wps="http://schemas.microsoft.com/office/word/2010/wordprocessingShape" mc:Ignorable="w14 w15 w16se w16cid wp14">
-  <w:p>
-    <w:pPr>
-      <w:pStyle w:val="Piedepgina"/>
-    </w:pPr>
-  </w:p>
-</w:ftr>
 </file>
 
 <file path=word/footnotes.xml><?xml version="1.0" encoding="utf-8"?>
@@ -1015,42 +982,11 @@
         <w:noProof/>
         <w:lang w:eastAsia="es-MX"/>
       </w:rPr>
-      <w:pict>
-        <v:shapetype id="_x0000_t75" coordsize="21600,21600" o:spt="75" o:preferrelative="t" path="m@4@5l@4@11@9@11@9@5xe" filled="f" stroked="f">
-          <v:stroke joinstyle="miter"/>
-          <v:formulas>
-            <v:f eqn="if lineDrawn pixelLineWidth 0"/>
-            <v:f eqn="sum @0 1 0"/>
-            <v:f eqn="sum 0 0 @1"/>
-            <v:f eqn="prod @2 1 2"/>
-            <v:f eqn="prod @3 21600 pixelWidth"/>
-            <v:f eqn="prod @3 21600 pixelHeight"/>
-            <v:f eqn="sum @0 0 1"/>
-            <v:f eqn="prod @6 1 2"/>
-            <v:f eqn="prod @7 21600 pixelWidth"/>
-            <v:f eqn="sum @8 21600 0"/>
-            <v:f eqn="prod @7 21600 pixelHeight"/>
-            <v:f eqn="sum @10 21600 0"/>
-          </v:formulas>
-          <v:path o:extrusionok="f" gradientshapeok="t" o:connecttype="rect"/>
-          <o:lock v:ext="edit" aspectratio="t"/>
-        </v:shapetype>
-        <v:shape id="WordPictureWatermark1977392" o:spid="_x0000_s2051" type="#_x0000_t75" style="position:absolute;margin-left:0;margin-top:0;width:900.15pt;height:675.05pt;z-index:-251654144;mso-position-horizontal:center;mso-position-horizontal-relative:margin;mso-position-vertical:center;mso-position-vertical-relative:margin" o:allowincell="f">
-          <v:imagedata r:id="rId1" o:title="Logo" gain="19661f" blacklevel="22938f"/>
-          <w10:wrap anchorx="margin" anchory="margin"/>
-        </v:shape>
-      </w:pict>
-    </w:r>
-    <w:r>
-      <w:rPr>
-        <w:noProof/>
-        <w:lang w:eastAsia="es-MX"/>
-      </w:rPr>
       <w:drawing>
-        <wp:anchor distT="0" distB="0" distL="114300" distR="114300" simplePos="0" relativeHeight="251659264" behindDoc="0" locked="0" layoutInCell="1" allowOverlap="1" wp14:anchorId="2695BDD4" wp14:editId="59A022D7">
+        <wp:anchor distT="0" distB="0" distL="114300" distR="114300" simplePos="0" relativeHeight="251658240" behindDoc="0" locked="0" layoutInCell="1" allowOverlap="1" wp14:anchorId="2695BDD4" wp14:editId="59A022D7">
           <wp:simplePos x="0" y="0"/>
           <wp:positionH relativeFrom="column">
-            <wp:posOffset>4695825</wp:posOffset>
+            <wp:posOffset>6972300</wp:posOffset>
           </wp:positionH>
           <wp:positionV relativeFrom="paragraph">
             <wp:posOffset>-448310</wp:posOffset>
@@ -1072,7 +1008,7 @@
                   </pic:cNvPicPr>
                 </pic:nvPicPr>
                 <pic:blipFill>
-                  <a:blip r:embed="rId2">
+                  <a:blip r:embed="rId1">
                     <a:extLst>
                       <a:ext uri="{28A0092B-C50C-407E-A947-70E740481C1C}">
                         <a14:useLocalDpi xmlns:a14="http://schemas.microsoft.com/office/drawing/2010/main" val="0"/>
@@ -1108,6 +1044,37 @@
           </wp14:sizeRelV>
         </wp:anchor>
       </w:drawing>
+    </w:r>
+    <w:r>
+      <w:rPr>
+        <w:noProof/>
+        <w:lang w:eastAsia="es-MX"/>
+      </w:rPr>
+      <w:pict>
+        <v:shapetype id="_x0000_t75" coordsize="21600,21600" o:spt="75" o:preferrelative="t" path="m@4@5l@4@11@9@11@9@5xe" filled="f" stroked="f">
+          <v:stroke joinstyle="miter"/>
+          <v:formulas>
+            <v:f eqn="if lineDrawn pixelLineWidth 0"/>
+            <v:f eqn="sum @0 1 0"/>
+            <v:f eqn="sum 0 0 @1"/>
+            <v:f eqn="prod @2 1 2"/>
+            <v:f eqn="prod @3 21600 pixelWidth"/>
+            <v:f eqn="prod @3 21600 pixelHeight"/>
+            <v:f eqn="sum @0 0 1"/>
+            <v:f eqn="prod @6 1 2"/>
+            <v:f eqn="prod @7 21600 pixelWidth"/>
+            <v:f eqn="sum @8 21600 0"/>
+            <v:f eqn="prod @7 21600 pixelHeight"/>
+            <v:f eqn="sum @10 21600 0"/>
+          </v:formulas>
+          <v:path o:extrusionok="f" gradientshapeok="t" o:connecttype="rect"/>
+          <o:lock v:ext="edit" aspectratio="t"/>
+        </v:shapetype>
+        <v:shape id="WordPictureWatermark1977392" o:spid="_x0000_s2051" type="#_x0000_t75" style="position:absolute;margin-left:0;margin-top:0;width:900.15pt;height:675.05pt;z-index:-251654144;mso-position-horizontal:center;mso-position-horizontal-relative:margin;mso-position-vertical:center;mso-position-vertical-relative:margin" o:allowincell="f">
+          <v:imagedata r:id="rId2" o:title="Logo" gain="19661f" blacklevel="22938f"/>
+          <w10:wrap anchorx="margin" anchory="margin"/>
+        </v:shape>
+      </w:pict>
     </w:r>
   </w:p>
 </w:hdr>
@@ -1326,7 +1293,7 @@
     <w:lsdException w:name="Table Web 2" w:semiHidden="1" w:unhideWhenUsed="1"/>
     <w:lsdException w:name="Table Web 3" w:semiHidden="1" w:unhideWhenUsed="1"/>
     <w:lsdException w:name="Balloon Text" w:semiHidden="1" w:unhideWhenUsed="1"/>
-    <w:lsdException w:name="Table Grid" w:semiHidden="1" w:uiPriority="39" w:unhideWhenUsed="1"/>
+    <w:lsdException w:name="Table Grid" w:uiPriority="39"/>
     <w:lsdException w:name="Table Theme" w:semiHidden="1" w:unhideWhenUsed="1"/>
     <w:lsdException w:name="Placeholder Text" w:semiHidden="1"/>
     <w:lsdException w:name="No Spacing" w:uiPriority="1" w:qFormat="1"/>

</xml_diff>